<commit_message>
Completed till 3rd phase
</commit_message>
<xml_diff>
--- a/Docs/Experimental Framework.docx
+++ b/Docs/Experimental Framework.docx
@@ -20,8 +20,9 @@
           <w:szCs w:val="48"/>
           <w:u w:val="single"/>
         </w:rPr>
-        <w:t>Chapter 4</w:t>
-      </w:r>
+        <w:t xml:space="preserve">Chapter </w:t>
+      </w:r>
+      <w:proofErr w:type="gramStart"/>
       <w:r>
         <w:rPr>
           <w:b/>
@@ -29,7 +30,7 @@
           <w:szCs w:val="48"/>
           <w:u w:val="single"/>
         </w:rPr>
-        <w:t xml:space="preserve"> </w:t>
+        <w:t>4</w:t>
       </w:r>
       <w:r>
         <w:rPr>
@@ -38,7 +39,26 @@
           <w:szCs w:val="48"/>
           <w:u w:val="single"/>
         </w:rPr>
-        <w:t>: Experimental Framework</w:t>
+        <w:t xml:space="preserve"> </w:t>
+      </w:r>
+      <w:r>
+        <w:rPr>
+          <w:b/>
+          <w:sz w:val="48"/>
+          <w:szCs w:val="48"/>
+          <w:u w:val="single"/>
+        </w:rPr>
+        <w:t>:</w:t>
+      </w:r>
+      <w:proofErr w:type="gramEnd"/>
+      <w:r>
+        <w:rPr>
+          <w:b/>
+          <w:sz w:val="48"/>
+          <w:szCs w:val="48"/>
+          <w:u w:val="single"/>
+        </w:rPr>
+        <w:t xml:space="preserve"> Experimental Framework</w:t>
       </w:r>
     </w:p>
     <w:p>
@@ -509,16 +529,54 @@
           <w:sz w:val="24"/>
           <w:szCs w:val="24"/>
         </w:rPr>
-        <w:t xml:space="preserve">Since the recordings were of variables size we transformed the data by </w:t>
-      </w:r>
-      <w:r>
-        <w:rPr>
-          <w:rFonts w:ascii="Times New Roman" w:hAnsi="Times New Roman" w:cs="Times New Roman"/>
-          <w:sz w:val="24"/>
-          <w:szCs w:val="24"/>
-        </w:rPr>
-        <w:t>splitting</w:t>
-      </w:r>
+        <w:t xml:space="preserve">We experimented with using a number of features for classification but the most promising results were obtained by using the </w:t>
+      </w:r>
+      <w:proofErr w:type="spellStart"/>
+      <w:r>
+        <w:rPr>
+          <w:rFonts w:ascii="Times New Roman" w:hAnsi="Times New Roman" w:cs="Times New Roman"/>
+          <w:sz w:val="24"/>
+          <w:szCs w:val="24"/>
+        </w:rPr>
+        <w:t>mfcc</w:t>
+      </w:r>
+      <w:proofErr w:type="spellEnd"/>
+      <w:r>
+        <w:rPr>
+          <w:rFonts w:ascii="Times New Roman" w:hAnsi="Times New Roman" w:cs="Times New Roman"/>
+          <w:sz w:val="24"/>
+          <w:szCs w:val="24"/>
+        </w:rPr>
+        <w:t xml:space="preserve"> features along with delta </w:t>
+      </w:r>
+      <w:proofErr w:type="spellStart"/>
+      <w:r>
+        <w:rPr>
+          <w:rFonts w:ascii="Times New Roman" w:hAnsi="Times New Roman" w:cs="Times New Roman"/>
+          <w:sz w:val="24"/>
+          <w:szCs w:val="24"/>
+        </w:rPr>
+        <w:t>mfcc</w:t>
+      </w:r>
+      <w:proofErr w:type="spellEnd"/>
+      <w:r>
+        <w:rPr>
+          <w:rFonts w:ascii="Times New Roman" w:hAnsi="Times New Roman" w:cs="Times New Roman"/>
+          <w:sz w:val="24"/>
+          <w:szCs w:val="24"/>
+        </w:rPr>
+        <w:t xml:space="preserve"> and delta </w:t>
+      </w:r>
+      <w:proofErr w:type="spellStart"/>
+      <w:r>
+        <w:rPr>
+          <w:rFonts w:ascii="Times New Roman" w:hAnsi="Times New Roman" w:cs="Times New Roman"/>
+          <w:sz w:val="24"/>
+          <w:szCs w:val="24"/>
+        </w:rPr>
+        <w:t>delta</w:t>
+      </w:r>
+      <w:proofErr w:type="spellEnd"/>
       <w:r>
         <w:rPr>
           <w:rFonts w:ascii="Times New Roman" w:hAnsi="Times New Roman" w:cs="Times New Roman"/>
@@ -527,29 +585,194 @@
         </w:rPr>
         <w:t xml:space="preserve"> </w:t>
       </w:r>
-      <w:r>
-        <w:rPr>
-          <w:rFonts w:ascii="Times New Roman" w:hAnsi="Times New Roman" w:cs="Times New Roman"/>
-          <w:sz w:val="24"/>
-          <w:szCs w:val="24"/>
-        </w:rPr>
-        <w:t xml:space="preserve">each file such that </w:t>
-      </w:r>
-      <w:r>
-        <w:rPr>
-          <w:rFonts w:ascii="Times New Roman" w:hAnsi="Times New Roman" w:cs="Times New Roman"/>
-          <w:sz w:val="24"/>
-          <w:szCs w:val="24"/>
-        </w:rPr>
-        <w:t>we obtain a large number of equal duration files for consistency during the training as well the testing phase and also equalize the contribution from each recording</w:t>
-      </w:r>
-      <w:r>
-        <w:rPr>
-          <w:rFonts w:ascii="Times New Roman" w:hAnsi="Times New Roman" w:cs="Times New Roman"/>
-          <w:sz w:val="24"/>
-          <w:szCs w:val="24"/>
-        </w:rPr>
-        <w:t>.</w:t>
+      <w:proofErr w:type="spellStart"/>
+      <w:r>
+        <w:rPr>
+          <w:rFonts w:ascii="Times New Roman" w:hAnsi="Times New Roman" w:cs="Times New Roman"/>
+          <w:sz w:val="24"/>
+          <w:szCs w:val="24"/>
+        </w:rPr>
+        <w:t>mfcc</w:t>
+      </w:r>
+      <w:proofErr w:type="spellEnd"/>
+      <w:r>
+        <w:rPr>
+          <w:rFonts w:ascii="Times New Roman" w:hAnsi="Times New Roman" w:cs="Times New Roman"/>
+          <w:sz w:val="24"/>
+          <w:szCs w:val="24"/>
+        </w:rPr>
+        <w:t xml:space="preserve"> features.</w:t>
+      </w:r>
+      <w:r>
+        <w:rPr>
+          <w:rFonts w:ascii="Times New Roman" w:hAnsi="Times New Roman" w:cs="Times New Roman"/>
+          <w:sz w:val="24"/>
+          <w:szCs w:val="24"/>
+        </w:rPr>
+        <w:t xml:space="preserve"> This resulted in 39 features for each frame</w:t>
+      </w:r>
+      <w:r>
+        <w:t xml:space="preserve">. </w:t>
+      </w:r>
+      <w:r>
+        <w:rPr>
+          <w:rFonts w:ascii="Times New Roman" w:hAnsi="Times New Roman" w:cs="Times New Roman"/>
+          <w:sz w:val="24"/>
+          <w:szCs w:val="24"/>
+        </w:rPr>
+        <w:t xml:space="preserve">The </w:t>
+      </w:r>
+      <w:proofErr w:type="spellStart"/>
+      <w:r>
+        <w:rPr>
+          <w:rFonts w:ascii="Times New Roman" w:hAnsi="Times New Roman" w:cs="Times New Roman"/>
+          <w:sz w:val="24"/>
+          <w:szCs w:val="24"/>
+        </w:rPr>
+        <w:t>mel</w:t>
+      </w:r>
+      <w:proofErr w:type="spellEnd"/>
+      <w:r>
+        <w:rPr>
+          <w:rFonts w:ascii="Times New Roman" w:hAnsi="Times New Roman" w:cs="Times New Roman"/>
+          <w:sz w:val="24"/>
+          <w:szCs w:val="24"/>
+        </w:rPr>
+        <w:t xml:space="preserve">-frequency </w:t>
+      </w:r>
+      <w:proofErr w:type="spellStart"/>
+      <w:r>
+        <w:rPr>
+          <w:rFonts w:ascii="Times New Roman" w:hAnsi="Times New Roman" w:cs="Times New Roman"/>
+          <w:sz w:val="24"/>
+          <w:szCs w:val="24"/>
+        </w:rPr>
+        <w:t>cepstrum</w:t>
+      </w:r>
+      <w:proofErr w:type="spellEnd"/>
+      <w:r>
+        <w:rPr>
+          <w:rFonts w:ascii="Times New Roman" w:hAnsi="Times New Roman" w:cs="Times New Roman"/>
+          <w:sz w:val="24"/>
+          <w:szCs w:val="24"/>
+        </w:rPr>
+        <w:t xml:space="preserve"> is a representation of an audio signa</w:t>
+      </w:r>
+      <w:r>
+        <w:rPr>
+          <w:rFonts w:ascii="Times New Roman" w:hAnsi="Times New Roman" w:cs="Times New Roman"/>
+          <w:sz w:val="24"/>
+          <w:szCs w:val="24"/>
+        </w:rPr>
+        <w:t xml:space="preserve">l on the </w:t>
+      </w:r>
+      <w:proofErr w:type="spellStart"/>
+      <w:r>
+        <w:rPr>
+          <w:rFonts w:ascii="Times New Roman" w:hAnsi="Times New Roman" w:cs="Times New Roman"/>
+          <w:sz w:val="24"/>
+          <w:szCs w:val="24"/>
+        </w:rPr>
+        <w:t>mel</w:t>
+      </w:r>
+      <w:proofErr w:type="spellEnd"/>
+      <w:r>
+        <w:rPr>
+          <w:rFonts w:ascii="Times New Roman" w:hAnsi="Times New Roman" w:cs="Times New Roman"/>
+          <w:sz w:val="24"/>
+          <w:szCs w:val="24"/>
+        </w:rPr>
+        <w:t xml:space="preserve"> scale, a nonlinear </w:t>
+      </w:r>
+      <w:r>
+        <w:rPr>
+          <w:rFonts w:ascii="Times New Roman" w:hAnsi="Times New Roman" w:cs="Times New Roman"/>
+          <w:sz w:val="24"/>
+          <w:szCs w:val="24"/>
+        </w:rPr>
+        <w:t xml:space="preserve">mapping of frequencies that down-samples higher frequencies to </w:t>
+      </w:r>
+      <w:r>
+        <w:rPr>
+          <w:rFonts w:ascii="Times New Roman" w:hAnsi="Times New Roman" w:cs="Times New Roman"/>
+          <w:sz w:val="24"/>
+          <w:szCs w:val="24"/>
+        </w:rPr>
+        <w:t xml:space="preserve">imitate the human ear’s ability </w:t>
+      </w:r>
+      <w:r>
+        <w:rPr>
+          <w:rFonts w:ascii="Times New Roman" w:hAnsi="Times New Roman" w:cs="Times New Roman"/>
+          <w:sz w:val="24"/>
+          <w:szCs w:val="24"/>
+        </w:rPr>
+        <w:t>to process sound. In our implementations, we used the first 13 cepstral coeffici</w:t>
+      </w:r>
+      <w:r>
+        <w:rPr>
+          <w:rFonts w:ascii="Times New Roman" w:hAnsi="Times New Roman" w:cs="Times New Roman"/>
+          <w:sz w:val="24"/>
+          <w:szCs w:val="24"/>
+        </w:rPr>
+        <w:t xml:space="preserve">ents as our primary </w:t>
+      </w:r>
+      <w:r>
+        <w:rPr>
+          <w:rFonts w:ascii="Times New Roman" w:hAnsi="Times New Roman" w:cs="Times New Roman"/>
+          <w:sz w:val="24"/>
+          <w:szCs w:val="24"/>
+        </w:rPr>
+        <w:t>features, as is common in similar applications</w:t>
+      </w:r>
+      <w:r>
+        <w:rPr>
+          <w:rFonts w:ascii="Times New Roman" w:hAnsi="Times New Roman" w:cs="Times New Roman"/>
+          <w:sz w:val="24"/>
+          <w:szCs w:val="24"/>
+        </w:rPr>
+        <w:t xml:space="preserve">. </w:t>
+      </w:r>
+      <w:r>
+        <w:rPr>
+          <w:rFonts w:ascii="Times New Roman" w:hAnsi="Times New Roman" w:cs="Times New Roman"/>
+          <w:sz w:val="24"/>
+          <w:szCs w:val="24"/>
+        </w:rPr>
+        <w:t>Delt</w:t>
+      </w:r>
+      <w:r>
+        <w:rPr>
+          <w:rFonts w:ascii="Times New Roman" w:hAnsi="Times New Roman" w:cs="Times New Roman"/>
+          <w:sz w:val="24"/>
+          <w:szCs w:val="24"/>
+        </w:rPr>
+        <w:t xml:space="preserve">a features and the Delta </w:t>
+      </w:r>
+      <w:proofErr w:type="spellStart"/>
+      <w:r>
+        <w:rPr>
+          <w:rFonts w:ascii="Times New Roman" w:hAnsi="Times New Roman" w:cs="Times New Roman"/>
+          <w:sz w:val="24"/>
+          <w:szCs w:val="24"/>
+        </w:rPr>
+        <w:t>Delta</w:t>
+      </w:r>
+      <w:proofErr w:type="spellEnd"/>
+      <w:r>
+        <w:rPr>
+          <w:rFonts w:ascii="Times New Roman" w:hAnsi="Times New Roman" w:cs="Times New Roman"/>
+          <w:sz w:val="24"/>
+          <w:szCs w:val="24"/>
+        </w:rPr>
+        <w:t xml:space="preserve"> Features are </w:t>
+      </w:r>
+      <w:r>
+        <w:rPr>
+          <w:rFonts w:ascii="Times New Roman" w:hAnsi="Times New Roman" w:cs="Times New Roman"/>
+          <w:sz w:val="24"/>
+          <w:szCs w:val="24"/>
+        </w:rPr>
+        <w:t>the first and second time derivatives of the cepstral coefficients, capturing the change of the cepstral</w:t>
       </w:r>
       <w:r>
         <w:rPr>
@@ -565,114 +788,7 @@
           <w:sz w:val="24"/>
           <w:szCs w:val="24"/>
         </w:rPr>
-        <w:t xml:space="preserve">We obtained 1341 samples which were used for both training and testing. </w:t>
-      </w:r>
-      <w:r>
-        <w:rPr>
-          <w:rFonts w:ascii="Times New Roman" w:hAnsi="Times New Roman" w:cs="Times New Roman"/>
-          <w:sz w:val="24"/>
-          <w:szCs w:val="24"/>
-        </w:rPr>
-        <w:t>We experimented with using a number of features for classification but the most promising results were obtained by using the mfcc features along with delta mfcc and delta delta mfcc features.</w:t>
-      </w:r>
-      <w:r>
-        <w:rPr>
-          <w:rFonts w:ascii="Times New Roman" w:hAnsi="Times New Roman" w:cs="Times New Roman"/>
-          <w:sz w:val="24"/>
-          <w:szCs w:val="24"/>
-        </w:rPr>
-        <w:t xml:space="preserve"> This resulted in 39 features for each frame</w:t>
-      </w:r>
-      <w:r>
-        <w:t xml:space="preserve">. </w:t>
-      </w:r>
-      <w:r>
-        <w:rPr>
-          <w:rFonts w:ascii="Times New Roman" w:hAnsi="Times New Roman" w:cs="Times New Roman"/>
-          <w:sz w:val="24"/>
-          <w:szCs w:val="24"/>
-        </w:rPr>
-        <w:t>The mel-frequency cepstrum is a representation of an audio signa</w:t>
-      </w:r>
-      <w:r>
-        <w:rPr>
-          <w:rFonts w:ascii="Times New Roman" w:hAnsi="Times New Roman" w:cs="Times New Roman"/>
-          <w:sz w:val="24"/>
-          <w:szCs w:val="24"/>
-        </w:rPr>
-        <w:t xml:space="preserve">l on the mel scale, a nonlinear </w:t>
-      </w:r>
-      <w:r>
-        <w:rPr>
-          <w:rFonts w:ascii="Times New Roman" w:hAnsi="Times New Roman" w:cs="Times New Roman"/>
-          <w:sz w:val="24"/>
-          <w:szCs w:val="24"/>
-        </w:rPr>
-        <w:t xml:space="preserve">mapping of frequencies that down-samples higher frequencies to </w:t>
-      </w:r>
-      <w:r>
-        <w:rPr>
-          <w:rFonts w:ascii="Times New Roman" w:hAnsi="Times New Roman" w:cs="Times New Roman"/>
-          <w:sz w:val="24"/>
-          <w:szCs w:val="24"/>
-        </w:rPr>
-        <w:t xml:space="preserve">imitate the human ear’s ability </w:t>
-      </w:r>
-      <w:r>
-        <w:rPr>
-          <w:rFonts w:ascii="Times New Roman" w:hAnsi="Times New Roman" w:cs="Times New Roman"/>
-          <w:sz w:val="24"/>
-          <w:szCs w:val="24"/>
-        </w:rPr>
-        <w:t>to process sound. In our implementations, we used the first 13 cepstral coeffici</w:t>
-      </w:r>
-      <w:r>
-        <w:rPr>
-          <w:rFonts w:ascii="Times New Roman" w:hAnsi="Times New Roman" w:cs="Times New Roman"/>
-          <w:sz w:val="24"/>
-          <w:szCs w:val="24"/>
-        </w:rPr>
-        <w:t xml:space="preserve">ents as our primary </w:t>
-      </w:r>
-      <w:r>
-        <w:rPr>
-          <w:rFonts w:ascii="Times New Roman" w:hAnsi="Times New Roman" w:cs="Times New Roman"/>
-          <w:sz w:val="24"/>
-          <w:szCs w:val="24"/>
-        </w:rPr>
-        <w:t>features, as is common in similar applications</w:t>
-      </w:r>
-      <w:r>
-        <w:rPr>
-          <w:rFonts w:ascii="Times New Roman" w:hAnsi="Times New Roman" w:cs="Times New Roman"/>
-          <w:sz w:val="24"/>
-          <w:szCs w:val="24"/>
-        </w:rPr>
-        <w:t xml:space="preserve">. </w:t>
-      </w:r>
-      <w:r>
-        <w:rPr>
-          <w:rFonts w:ascii="Times New Roman" w:hAnsi="Times New Roman" w:cs="Times New Roman"/>
-          <w:sz w:val="24"/>
-          <w:szCs w:val="24"/>
-        </w:rPr>
-        <w:t>Delt</w:t>
-      </w:r>
-      <w:r>
-        <w:rPr>
-          <w:rFonts w:ascii="Times New Roman" w:hAnsi="Times New Roman" w:cs="Times New Roman"/>
-          <w:sz w:val="24"/>
-          <w:szCs w:val="24"/>
-        </w:rPr>
-        <w:t xml:space="preserve">a features and the Delta Delta Features are </w:t>
-      </w:r>
-      <w:r>
-        <w:rPr>
-          <w:rFonts w:ascii="Times New Roman" w:hAnsi="Times New Roman" w:cs="Times New Roman"/>
-          <w:sz w:val="24"/>
-          <w:szCs w:val="24"/>
-        </w:rPr>
-        <w:t>the first and second time derivatives of the cepstral coefficients, capturing the change of the cepstral</w:t>
+        <w:t>features over time, which we hypothesize will be useful in classifying language, since pace is an</w:t>
       </w:r>
       <w:r>
         <w:rPr>
@@ -688,22 +804,6 @@
           <w:sz w:val="24"/>
           <w:szCs w:val="24"/>
         </w:rPr>
-        <w:t>features over time, which we hypothesize will be useful in classifying language, since pace is an</w:t>
-      </w:r>
-      <w:r>
-        <w:rPr>
-          <w:rFonts w:ascii="Times New Roman" w:hAnsi="Times New Roman" w:cs="Times New Roman"/>
-          <w:sz w:val="24"/>
-          <w:szCs w:val="24"/>
-        </w:rPr>
-        <w:t xml:space="preserve"> </w:t>
-      </w:r>
-      <w:r>
-        <w:rPr>
-          <w:rFonts w:ascii="Times New Roman" w:hAnsi="Times New Roman" w:cs="Times New Roman"/>
-          <w:sz w:val="24"/>
-          <w:szCs w:val="24"/>
-        </w:rPr>
         <w:t>important factor in language recognitio</w:t>
       </w:r>
       <w:r>
@@ -744,7 +844,105 @@
           <w:sz w:val="24"/>
           <w:szCs w:val="24"/>
         </w:rPr>
-        <w:t xml:space="preserve">. The audio was divided into frames and the features were extracted using 400 frames in a single window with 100 frames overlap between the </w:t>
+        <w:t xml:space="preserve">. The audio was divided into frames and the features were extracted using 400 frames in a single window with 100 frames overlap between the windows. The 13 </w:t>
+      </w:r>
+      <w:proofErr w:type="spellStart"/>
+      <w:r>
+        <w:rPr>
+          <w:rFonts w:ascii="Times New Roman" w:hAnsi="Times New Roman" w:cs="Times New Roman"/>
+          <w:sz w:val="24"/>
+          <w:szCs w:val="24"/>
+        </w:rPr>
+        <w:t>mfcc</w:t>
+      </w:r>
+      <w:proofErr w:type="spellEnd"/>
+      <w:r>
+        <w:rPr>
+          <w:rFonts w:ascii="Times New Roman" w:hAnsi="Times New Roman" w:cs="Times New Roman"/>
+          <w:sz w:val="24"/>
+          <w:szCs w:val="24"/>
+        </w:rPr>
+        <w:t xml:space="preserve"> features were extracted using </w:t>
+      </w:r>
+      <w:proofErr w:type="spellStart"/>
+      <w:r>
+        <w:rPr>
+          <w:rFonts w:ascii="Times New Roman" w:hAnsi="Times New Roman" w:cs="Times New Roman"/>
+          <w:sz w:val="24"/>
+          <w:szCs w:val="24"/>
+        </w:rPr>
+        <w:t>pyAudioAnalysis</w:t>
+      </w:r>
+      <w:proofErr w:type="spellEnd"/>
+      <w:r>
+        <w:rPr>
+          <w:rFonts w:ascii="Times New Roman" w:hAnsi="Times New Roman" w:cs="Times New Roman"/>
+          <w:sz w:val="24"/>
+          <w:szCs w:val="24"/>
+        </w:rPr>
+        <w:t>. We tweaked the code for the library to extract only the required</w:t>
+      </w:r>
+      <w:r>
+        <w:rPr>
+          <w:rFonts w:ascii="Times New Roman" w:hAnsi="Times New Roman" w:cs="Times New Roman"/>
+          <w:sz w:val="24"/>
+          <w:szCs w:val="24"/>
+        </w:rPr>
+        <w:t xml:space="preserve"> 13 </w:t>
+      </w:r>
+      <w:proofErr w:type="spellStart"/>
+      <w:r>
+        <w:rPr>
+          <w:rFonts w:ascii="Times New Roman" w:hAnsi="Times New Roman" w:cs="Times New Roman"/>
+          <w:sz w:val="24"/>
+          <w:szCs w:val="24"/>
+        </w:rPr>
+        <w:t>mfcc</w:t>
+      </w:r>
+      <w:proofErr w:type="spellEnd"/>
+      <w:r>
+        <w:rPr>
+          <w:rFonts w:ascii="Times New Roman" w:hAnsi="Times New Roman" w:cs="Times New Roman"/>
+          <w:sz w:val="24"/>
+          <w:szCs w:val="24"/>
+        </w:rPr>
+        <w:t xml:space="preserve"> features rather than extracting all the frequency and time domain features to reduce the processing time. Delta and Delta </w:t>
+      </w:r>
+      <w:proofErr w:type="spellStart"/>
+      <w:r>
+        <w:rPr>
+          <w:rFonts w:ascii="Times New Roman" w:hAnsi="Times New Roman" w:cs="Times New Roman"/>
+          <w:sz w:val="24"/>
+          <w:szCs w:val="24"/>
+        </w:rPr>
+        <w:t>Delta</w:t>
+      </w:r>
+      <w:proofErr w:type="spellEnd"/>
+      <w:r>
+        <w:rPr>
+          <w:rFonts w:ascii="Times New Roman" w:hAnsi="Times New Roman" w:cs="Times New Roman"/>
+          <w:sz w:val="24"/>
+          <w:szCs w:val="24"/>
+        </w:rPr>
+        <w:t xml:space="preserve"> features were calculated using </w:t>
+      </w:r>
+      <w:proofErr w:type="spellStart"/>
+      <w:r>
+        <w:rPr>
+          <w:rFonts w:ascii="Times New Roman" w:hAnsi="Times New Roman" w:cs="Times New Roman"/>
+          <w:sz w:val="24"/>
+          <w:szCs w:val="24"/>
+        </w:rPr>
+        <w:t>LibROSA</w:t>
+      </w:r>
+      <w:proofErr w:type="spellEnd"/>
+      <w:r>
+        <w:rPr>
+          <w:rFonts w:ascii="Times New Roman" w:hAnsi="Times New Roman" w:cs="Times New Roman"/>
+          <w:sz w:val="24"/>
+          <w:szCs w:val="24"/>
+        </w:rPr>
+        <w:t xml:space="preserve"> which used 3 frames to calculate </w:t>
       </w:r>
       <w:r>
         <w:rPr>
@@ -753,15 +951,25 @@
           <w:szCs w:val="24"/>
         </w:rPr>
         <w:lastRenderedPageBreak/>
-        <w:t>windows. The 13 mfcc features were extracted using pyAudioAnalysis. We tweaked the code for the library to extract only the required</w:t>
-      </w:r>
-      <w:r>
-        <w:rPr>
-          <w:rFonts w:ascii="Times New Roman" w:hAnsi="Times New Roman" w:cs="Times New Roman"/>
-          <w:sz w:val="24"/>
-          <w:szCs w:val="24"/>
-        </w:rPr>
-        <w:t xml:space="preserve"> 13 mfcc features rather than extracting all the frequency and time domain features to reduce the processing time. Delta and Delta Delta features were calculated using LibROSA which used 3 frames to calculate the estimation of Delta and Delta Delta. We used a context window of size 5 to capture the fluctuations in the speech sample. These were made by stacking the 5 frames after the current frame to make a single feature vector. </w:t>
+        <w:t xml:space="preserve">the estimation of Delta and Delta </w:t>
+      </w:r>
+      <w:proofErr w:type="spellStart"/>
+      <w:r>
+        <w:rPr>
+          <w:rFonts w:ascii="Times New Roman" w:hAnsi="Times New Roman" w:cs="Times New Roman"/>
+          <w:sz w:val="24"/>
+          <w:szCs w:val="24"/>
+        </w:rPr>
+        <w:t>Delta</w:t>
+      </w:r>
+      <w:proofErr w:type="spellEnd"/>
+      <w:r>
+        <w:rPr>
+          <w:rFonts w:ascii="Times New Roman" w:hAnsi="Times New Roman" w:cs="Times New Roman"/>
+          <w:sz w:val="24"/>
+          <w:szCs w:val="24"/>
+        </w:rPr>
+        <w:t xml:space="preserve">. We used a context window of size 5 to capture the fluctuations in the speech sample. These were made by stacking the 5 frames after the current frame to make a single feature vector. </w:t>
       </w:r>
       <w:r>
         <w:rPr>
@@ -811,7 +1019,7 @@
           <w:szCs w:val="24"/>
           <w:u w:val="single"/>
         </w:rPr>
-        <w:t>2) Training the Initial Neural Network</w:t>
+        <w:t>Preprocessing of Data</w:t>
       </w:r>
     </w:p>
     <w:p>
@@ -830,218 +1038,7 @@
           <w:sz w:val="24"/>
           <w:szCs w:val="24"/>
         </w:rPr>
-        <w:t xml:space="preserve">Feature Selection was </w:t>
-      </w:r>
-      <w:r>
-        <w:rPr>
-          <w:rFonts w:ascii="Times New Roman" w:hAnsi="Times New Roman" w:cs="Times New Roman"/>
-          <w:sz w:val="24"/>
-          <w:szCs w:val="24"/>
-        </w:rPr>
-        <w:t>applied to the extracted features</w:t>
-      </w:r>
-      <w:r>
-        <w:rPr>
-          <w:rFonts w:ascii="Times New Roman" w:hAnsi="Times New Roman" w:cs="Times New Roman"/>
-          <w:sz w:val="24"/>
-          <w:szCs w:val="24"/>
-        </w:rPr>
-        <w:t xml:space="preserve"> to extract a total of 18</w:t>
-      </w:r>
-      <w:r>
-        <w:rPr>
-          <w:rFonts w:ascii="Times New Roman" w:hAnsi="Times New Roman" w:cs="Times New Roman"/>
-          <w:sz w:val="24"/>
-          <w:szCs w:val="24"/>
-        </w:rPr>
-        <w:t xml:space="preserve">0 features from each </w:t>
-      </w:r>
-      <w:r>
-        <w:rPr>
-          <w:rFonts w:ascii="Times New Roman" w:hAnsi="Times New Roman" w:cs="Times New Roman"/>
-          <w:sz w:val="24"/>
-          <w:szCs w:val="24"/>
-        </w:rPr>
-        <w:t xml:space="preserve">context </w:t>
-      </w:r>
-      <w:r>
-        <w:rPr>
-          <w:rFonts w:ascii="Times New Roman" w:hAnsi="Times New Roman" w:cs="Times New Roman"/>
-          <w:sz w:val="24"/>
-          <w:szCs w:val="24"/>
-        </w:rPr>
-        <w:t xml:space="preserve">frame. </w:t>
-      </w:r>
-      <w:r>
-        <w:rPr>
-          <w:rFonts w:ascii="Times New Roman" w:hAnsi="Times New Roman" w:cs="Times New Roman"/>
-          <w:sz w:val="24"/>
-          <w:szCs w:val="24"/>
-        </w:rPr>
-        <w:t xml:space="preserve">The features were ranked on the basis of chi squared statistics and the features with the k highest scores were selected, k being the number of features to be selected. </w:t>
-      </w:r>
-      <w:r>
-        <w:rPr>
-          <w:rFonts w:ascii="Times New Roman" w:hAnsi="Times New Roman" w:cs="Times New Roman"/>
-          <w:sz w:val="24"/>
-          <w:szCs w:val="24"/>
-        </w:rPr>
-        <w:t xml:space="preserve">The selected features are provided to the Baseline SGD Classifier as well as the Initial Neural Network. The SGD Classifier was implemented using the scikit-learn library and required only calling the fit method to train the model. Since the training was required to be in batches, warm start parameter which remembers the model trained previously was set to True. The Initial Neural network was implemented using Keras which provide a higher level of abstraction </w:t>
-      </w:r>
-      <w:r>
-        <w:rPr>
-          <w:rFonts w:ascii="Times New Roman" w:hAnsi="Times New Roman" w:cs="Times New Roman"/>
-          <w:sz w:val="24"/>
-          <w:szCs w:val="24"/>
-        </w:rPr>
-        <w:t>on top of the theano backend. The underlying neural network consisted of 3 fully connected layers with the first layer called the input layer containing neurons equal to the selected number of features i.e 180. The second layer called hidden layer contained 12 neurons which were determined by extensive tuning of the model.</w:t>
-      </w:r>
-      <w:r>
-        <w:rPr>
-          <w:rFonts w:ascii="Times New Roman" w:hAnsi="Times New Roman" w:cs="Times New Roman"/>
-          <w:sz w:val="24"/>
-          <w:szCs w:val="24"/>
-        </w:rPr>
-        <w:t xml:space="preserve"> The third layer called the output layer contained neurons equal to the number of languages to be identified which are 3 in this project.</w:t>
-      </w:r>
-      <w:r>
-        <w:rPr>
-          <w:rFonts w:ascii="Times New Roman" w:hAnsi="Times New Roman" w:cs="Times New Roman"/>
-          <w:sz w:val="24"/>
-          <w:szCs w:val="24"/>
-        </w:rPr>
-        <w:t xml:space="preserve"> T</w:t>
-      </w:r>
-      <w:r>
-        <w:rPr>
-          <w:rFonts w:ascii="Times New Roman" w:hAnsi="Times New Roman" w:cs="Times New Roman"/>
-          <w:sz w:val="24"/>
-          <w:szCs w:val="24"/>
-        </w:rPr>
-        <w:t xml:space="preserve">he associated activation function for each of the neurons in the input and hidden layer is relu which stands for rectifier liner unit. </w:t>
-      </w:r>
-      <w:r>
-        <w:rPr>
-          <w:rFonts w:ascii="Times New Roman" w:hAnsi="Times New Roman" w:cs="Times New Roman"/>
-          <w:sz w:val="24"/>
-          <w:szCs w:val="24"/>
-        </w:rPr>
-        <w:t xml:space="preserve">The activation function used for the output layer is softmax which produces probability density as its output. </w:t>
-      </w:r>
-      <w:r>
-        <w:rPr>
-          <w:rFonts w:ascii="Times New Roman" w:hAnsi="Times New Roman" w:cs="Times New Roman"/>
-          <w:sz w:val="24"/>
-          <w:szCs w:val="24"/>
-        </w:rPr>
-        <w:t xml:space="preserve">The weights were initialized using a uniform initialization scheme and adadelta optimizer was used to control the learning rate. Activity regularization L1 and L2 was added at each layer to </w:t>
-      </w:r>
-      <w:r>
-        <w:rPr>
-          <w:rFonts w:ascii="Times New Roman" w:hAnsi="Times New Roman" w:cs="Times New Roman"/>
-          <w:sz w:val="24"/>
-          <w:szCs w:val="24"/>
-        </w:rPr>
-        <w:t xml:space="preserve">avoid over fitting. The </w:t>
-      </w:r>
-      <w:r>
-        <w:rPr>
-          <w:rFonts w:ascii="Times New Roman" w:hAnsi="Times New Roman" w:cs="Times New Roman"/>
-          <w:sz w:val="24"/>
-          <w:szCs w:val="24"/>
-        </w:rPr>
-        <w:lastRenderedPageBreak/>
-        <w:t>model aims to minimize</w:t>
-      </w:r>
-      <w:r>
-        <w:rPr>
-          <w:rFonts w:ascii="Times New Roman" w:hAnsi="Times New Roman" w:cs="Times New Roman"/>
-          <w:sz w:val="24"/>
-          <w:szCs w:val="24"/>
-        </w:rPr>
-        <w:t xml:space="preserve"> t</w:t>
-      </w:r>
-      <w:r>
-        <w:rPr>
-          <w:rFonts w:ascii="Times New Roman" w:hAnsi="Times New Roman" w:cs="Times New Roman"/>
-          <w:sz w:val="24"/>
-          <w:szCs w:val="24"/>
-        </w:rPr>
-        <w:t xml:space="preserve">he error function which the and is the </w:t>
-      </w:r>
-      <w:r>
-        <w:rPr>
-          <w:rFonts w:ascii="Times New Roman" w:hAnsi="Times New Roman" w:cs="Times New Roman"/>
-          <w:sz w:val="24"/>
-          <w:szCs w:val="24"/>
-        </w:rPr>
-        <w:t xml:space="preserve">actual </w:t>
-      </w:r>
-      <w:r>
-        <w:rPr>
-          <w:rFonts w:ascii="Times New Roman" w:hAnsi="Times New Roman" w:cs="Times New Roman"/>
-          <w:sz w:val="24"/>
-          <w:szCs w:val="24"/>
-        </w:rPr>
-        <w:t xml:space="preserve">process </w:t>
-      </w:r>
-      <w:r>
-        <w:rPr>
-          <w:rFonts w:ascii="Times New Roman" w:hAnsi="Times New Roman" w:cs="Times New Roman"/>
-          <w:sz w:val="24"/>
-          <w:szCs w:val="24"/>
-        </w:rPr>
-        <w:t>through which the model learns.</w:t>
-      </w:r>
-      <w:r>
-        <w:rPr>
-          <w:rFonts w:ascii="Times New Roman" w:hAnsi="Times New Roman" w:cs="Times New Roman"/>
-          <w:sz w:val="24"/>
-          <w:szCs w:val="24"/>
-        </w:rPr>
-        <w:t xml:space="preserve"> learning categorical crossentropy which is ideal for multiclass classification. The metric that we sought to maximize was accuracy which we found through extensive research was the only ideal metric for Speech related applications. The model was trained for 30 epochs using a batch size of 30 samples.</w:t>
-      </w:r>
-      <w:r>
-        <w:rPr>
-          <w:rFonts w:ascii="Times New Roman" w:hAnsi="Times New Roman" w:cs="Times New Roman"/>
-          <w:sz w:val="24"/>
-          <w:szCs w:val="24"/>
-        </w:rPr>
-        <w:t xml:space="preserve"> The data provided to the Neural Network was labeled data aimed at supervised learning. However, to adhere to the architecture of the Neural Network. The single output label was transformed into a 1 hot vector with the 1 corresponding to the actual spoken language. The training </w:t>
-      </w:r>
-      <w:r>
-        <w:rPr>
-          <w:rFonts w:ascii="Times New Roman" w:hAnsi="Times New Roman" w:cs="Times New Roman"/>
-          <w:sz w:val="24"/>
-          <w:szCs w:val="24"/>
-        </w:rPr>
-        <w:t xml:space="preserve">and testing </w:t>
-      </w:r>
-      <w:r>
-        <w:rPr>
-          <w:rFonts w:ascii="Times New Roman" w:hAnsi="Times New Roman" w:cs="Times New Roman"/>
-          <w:sz w:val="24"/>
-          <w:szCs w:val="24"/>
-        </w:rPr>
-        <w:t>was done using</w:t>
-      </w:r>
-      <w:r>
-        <w:rPr>
-          <w:rFonts w:ascii="Times New Roman" w:hAnsi="Times New Roman" w:cs="Times New Roman"/>
-          <w:sz w:val="24"/>
-          <w:szCs w:val="24"/>
-        </w:rPr>
-        <w:t xml:space="preserve"> K Fold Cross Validation with K = 10. Therefore, the training data consisted of 9 folds of the total data available. </w:t>
-      </w:r>
-      <w:bookmarkStart w:id="0" w:name="_GoBack"/>
-      <w:bookmarkEnd w:id="0"/>
-      <w:r>
-        <w:rPr>
-          <w:rFonts w:ascii="Times New Roman" w:hAnsi="Times New Roman" w:cs="Times New Roman"/>
-          <w:sz w:val="24"/>
-          <w:szCs w:val="24"/>
-        </w:rPr>
-        <w:t>The data samples included in training were further shuffled using sklearn library before fitting the Initial Neural Network to the data. The model learns to generate the best two candidates for further classification by producing probabilities for each language. The two languages with the highest probabilities are specified as the candidates.</w:t>
+        <w:t>Since the recordings were of variables size we transformed the data by splitting each file such that we obtain a large number of equal duration files for consistency during the training as well the testing phase and also equalize the contribution from each recording. We obtained 1341 samples which were used for both training and testing. Since learning was supervised the labels for each language were to be specified. This was done by organizing the data into directories and while splitting each file the label was specified according to the directory.</w:t>
       </w:r>
     </w:p>
     <w:p>
@@ -1075,27 +1072,7 @@
           <w:szCs w:val="24"/>
           <w:u w:val="single"/>
         </w:rPr>
-        <w:t>2)</w:t>
-      </w:r>
-      <w:r>
-        <w:rPr>
-          <w:rFonts w:ascii="Times New Roman" w:hAnsi="Times New Roman" w:cs="Times New Roman"/>
-          <w:b/>
-          <w:sz w:val="24"/>
-          <w:szCs w:val="24"/>
-          <w:u w:val="single"/>
-        </w:rPr>
-        <w:t xml:space="preserve"> Training the Binary</w:t>
-      </w:r>
-      <w:r>
-        <w:rPr>
-          <w:rFonts w:ascii="Times New Roman" w:hAnsi="Times New Roman" w:cs="Times New Roman"/>
-          <w:b/>
-          <w:sz w:val="24"/>
-          <w:szCs w:val="24"/>
-          <w:u w:val="single"/>
-        </w:rPr>
-        <w:t xml:space="preserve"> Neural Network</w:t>
+        <w:t>2) Training the Initial Neural Network</w:t>
       </w:r>
     </w:p>
     <w:p>
@@ -1114,8 +1091,949 @@
           <w:sz w:val="24"/>
           <w:szCs w:val="24"/>
         </w:rPr>
-        <w:t>This involves feature selection for all possible pairs of languages (excluding the same language pair)</w:t>
-      </w:r>
+        <w:t xml:space="preserve">Feature Selection was </w:t>
+      </w:r>
+      <w:r>
+        <w:rPr>
+          <w:rFonts w:ascii="Times New Roman" w:hAnsi="Times New Roman" w:cs="Times New Roman"/>
+          <w:sz w:val="24"/>
+          <w:szCs w:val="24"/>
+        </w:rPr>
+        <w:t>applied to the extracted features</w:t>
+      </w:r>
+      <w:r>
+        <w:rPr>
+          <w:rFonts w:ascii="Times New Roman" w:hAnsi="Times New Roman" w:cs="Times New Roman"/>
+          <w:sz w:val="24"/>
+          <w:szCs w:val="24"/>
+        </w:rPr>
+        <w:t xml:space="preserve"> to extract a total of 18</w:t>
+      </w:r>
+      <w:r>
+        <w:rPr>
+          <w:rFonts w:ascii="Times New Roman" w:hAnsi="Times New Roman" w:cs="Times New Roman"/>
+          <w:sz w:val="24"/>
+          <w:szCs w:val="24"/>
+        </w:rPr>
+        <w:t xml:space="preserve">0 features from each </w:t>
+      </w:r>
+      <w:r>
+        <w:rPr>
+          <w:rFonts w:ascii="Times New Roman" w:hAnsi="Times New Roman" w:cs="Times New Roman"/>
+          <w:sz w:val="24"/>
+          <w:szCs w:val="24"/>
+        </w:rPr>
+        <w:t xml:space="preserve">context </w:t>
+      </w:r>
+      <w:r>
+        <w:rPr>
+          <w:rFonts w:ascii="Times New Roman" w:hAnsi="Times New Roman" w:cs="Times New Roman"/>
+          <w:sz w:val="24"/>
+          <w:szCs w:val="24"/>
+        </w:rPr>
+        <w:t xml:space="preserve">frame. </w:t>
+      </w:r>
+      <w:r>
+        <w:rPr>
+          <w:rFonts w:ascii="Times New Roman" w:hAnsi="Times New Roman" w:cs="Times New Roman"/>
+          <w:sz w:val="24"/>
+          <w:szCs w:val="24"/>
+        </w:rPr>
+        <w:t xml:space="preserve">The features were ranked on the basis of chi squared statistics and the features with the k highest scores were selected, k being the number of features to be selected. </w:t>
+      </w:r>
+      <w:r>
+        <w:rPr>
+          <w:rFonts w:ascii="Times New Roman" w:hAnsi="Times New Roman" w:cs="Times New Roman"/>
+          <w:sz w:val="24"/>
+          <w:szCs w:val="24"/>
+        </w:rPr>
+        <w:t xml:space="preserve">The selected features are provided to the Baseline SGD Classifier as well as the Initial Neural Network. The SGD Classifier was implemented using the </w:t>
+      </w:r>
+      <w:proofErr w:type="spellStart"/>
+      <w:r>
+        <w:rPr>
+          <w:rFonts w:ascii="Times New Roman" w:hAnsi="Times New Roman" w:cs="Times New Roman"/>
+          <w:sz w:val="24"/>
+          <w:szCs w:val="24"/>
+        </w:rPr>
+        <w:t>scikit</w:t>
+      </w:r>
+      <w:proofErr w:type="spellEnd"/>
+      <w:r>
+        <w:rPr>
+          <w:rFonts w:ascii="Times New Roman" w:hAnsi="Times New Roman" w:cs="Times New Roman"/>
+          <w:sz w:val="24"/>
+          <w:szCs w:val="24"/>
+        </w:rPr>
+        <w:t xml:space="preserve">-learn library and required only calling the fit method to train the model. Since the training was required to be in batches, warm start parameter which remembers the model trained previously was set to True. The Initial Neural network was implemented using </w:t>
+      </w:r>
+      <w:proofErr w:type="spellStart"/>
+      <w:r>
+        <w:rPr>
+          <w:rFonts w:ascii="Times New Roman" w:hAnsi="Times New Roman" w:cs="Times New Roman"/>
+          <w:sz w:val="24"/>
+          <w:szCs w:val="24"/>
+        </w:rPr>
+        <w:t>Keras</w:t>
+      </w:r>
+      <w:proofErr w:type="spellEnd"/>
+      <w:r>
+        <w:rPr>
+          <w:rFonts w:ascii="Times New Roman" w:hAnsi="Times New Roman" w:cs="Times New Roman"/>
+          <w:sz w:val="24"/>
+          <w:szCs w:val="24"/>
+        </w:rPr>
+        <w:t xml:space="preserve"> which provide a higher level of abstraction </w:t>
+      </w:r>
+      <w:r>
+        <w:rPr>
+          <w:rFonts w:ascii="Times New Roman" w:hAnsi="Times New Roman" w:cs="Times New Roman"/>
+          <w:sz w:val="24"/>
+          <w:szCs w:val="24"/>
+        </w:rPr>
+        <w:t xml:space="preserve">on top of the </w:t>
+      </w:r>
+      <w:proofErr w:type="spellStart"/>
+      <w:r>
+        <w:rPr>
+          <w:rFonts w:ascii="Times New Roman" w:hAnsi="Times New Roman" w:cs="Times New Roman"/>
+          <w:sz w:val="24"/>
+          <w:szCs w:val="24"/>
+        </w:rPr>
+        <w:t>theano</w:t>
+      </w:r>
+      <w:proofErr w:type="spellEnd"/>
+      <w:r>
+        <w:rPr>
+          <w:rFonts w:ascii="Times New Roman" w:hAnsi="Times New Roman" w:cs="Times New Roman"/>
+          <w:sz w:val="24"/>
+          <w:szCs w:val="24"/>
+        </w:rPr>
+        <w:t xml:space="preserve"> backend. The underlying neural network consisted of 3 fully connected layers with the first layer called the input layer containing neurons equal to the selected number of features </w:t>
+      </w:r>
+      <w:proofErr w:type="spellStart"/>
+      <w:r>
+        <w:rPr>
+          <w:rFonts w:ascii="Times New Roman" w:hAnsi="Times New Roman" w:cs="Times New Roman"/>
+          <w:sz w:val="24"/>
+          <w:szCs w:val="24"/>
+        </w:rPr>
+        <w:t>i.e</w:t>
+      </w:r>
+      <w:proofErr w:type="spellEnd"/>
+      <w:r>
+        <w:rPr>
+          <w:rFonts w:ascii="Times New Roman" w:hAnsi="Times New Roman" w:cs="Times New Roman"/>
+          <w:sz w:val="24"/>
+          <w:szCs w:val="24"/>
+        </w:rPr>
+        <w:t xml:space="preserve"> 180. The second layer </w:t>
+      </w:r>
+      <w:r>
+        <w:rPr>
+          <w:rFonts w:ascii="Times New Roman" w:hAnsi="Times New Roman" w:cs="Times New Roman"/>
+          <w:sz w:val="24"/>
+          <w:szCs w:val="24"/>
+        </w:rPr>
+        <w:lastRenderedPageBreak/>
+        <w:t>called hidden layer contained 12 neurons which were determined by extensive tuning of the model.</w:t>
+      </w:r>
+      <w:r>
+        <w:rPr>
+          <w:rFonts w:ascii="Times New Roman" w:hAnsi="Times New Roman" w:cs="Times New Roman"/>
+          <w:sz w:val="24"/>
+          <w:szCs w:val="24"/>
+        </w:rPr>
+        <w:t xml:space="preserve"> The third layer called the output layer contained neurons equal to the number of languages to be identified which are 3 in this project.</w:t>
+      </w:r>
+      <w:r>
+        <w:rPr>
+          <w:rFonts w:ascii="Times New Roman" w:hAnsi="Times New Roman" w:cs="Times New Roman"/>
+          <w:sz w:val="24"/>
+          <w:szCs w:val="24"/>
+        </w:rPr>
+        <w:t xml:space="preserve"> T</w:t>
+      </w:r>
+      <w:r>
+        <w:rPr>
+          <w:rFonts w:ascii="Times New Roman" w:hAnsi="Times New Roman" w:cs="Times New Roman"/>
+          <w:sz w:val="24"/>
+          <w:szCs w:val="24"/>
+        </w:rPr>
+        <w:t xml:space="preserve">he associated activation function for each of the neurons in the input and hidden layer is </w:t>
+      </w:r>
+      <w:proofErr w:type="spellStart"/>
+      <w:r>
+        <w:rPr>
+          <w:rFonts w:ascii="Times New Roman" w:hAnsi="Times New Roman" w:cs="Times New Roman"/>
+          <w:sz w:val="24"/>
+          <w:szCs w:val="24"/>
+        </w:rPr>
+        <w:t>relu</w:t>
+      </w:r>
+      <w:proofErr w:type="spellEnd"/>
+      <w:r>
+        <w:rPr>
+          <w:rFonts w:ascii="Times New Roman" w:hAnsi="Times New Roman" w:cs="Times New Roman"/>
+          <w:sz w:val="24"/>
+          <w:szCs w:val="24"/>
+        </w:rPr>
+        <w:t xml:space="preserve"> which stands for rectifier liner unit. </w:t>
+      </w:r>
+      <w:r>
+        <w:rPr>
+          <w:rFonts w:ascii="Times New Roman" w:hAnsi="Times New Roman" w:cs="Times New Roman"/>
+          <w:sz w:val="24"/>
+          <w:szCs w:val="24"/>
+        </w:rPr>
+        <w:t xml:space="preserve">The activation function used for the output layer is </w:t>
+      </w:r>
+      <w:proofErr w:type="spellStart"/>
+      <w:r>
+        <w:rPr>
+          <w:rFonts w:ascii="Times New Roman" w:hAnsi="Times New Roman" w:cs="Times New Roman"/>
+          <w:sz w:val="24"/>
+          <w:szCs w:val="24"/>
+        </w:rPr>
+        <w:t>softmax</w:t>
+      </w:r>
+      <w:proofErr w:type="spellEnd"/>
+      <w:r>
+        <w:rPr>
+          <w:rFonts w:ascii="Times New Roman" w:hAnsi="Times New Roman" w:cs="Times New Roman"/>
+          <w:sz w:val="24"/>
+          <w:szCs w:val="24"/>
+        </w:rPr>
+        <w:t xml:space="preserve"> which produces probability density as its output. </w:t>
+      </w:r>
+      <w:r>
+        <w:rPr>
+          <w:rFonts w:ascii="Times New Roman" w:hAnsi="Times New Roman" w:cs="Times New Roman"/>
+          <w:sz w:val="24"/>
+          <w:szCs w:val="24"/>
+        </w:rPr>
+        <w:t xml:space="preserve">The weights were initialized using a uniform initialization scheme and </w:t>
+      </w:r>
+      <w:proofErr w:type="spellStart"/>
+      <w:r>
+        <w:rPr>
+          <w:rFonts w:ascii="Times New Roman" w:hAnsi="Times New Roman" w:cs="Times New Roman"/>
+          <w:sz w:val="24"/>
+          <w:szCs w:val="24"/>
+        </w:rPr>
+        <w:t>adadelta</w:t>
+      </w:r>
+      <w:proofErr w:type="spellEnd"/>
+      <w:r>
+        <w:rPr>
+          <w:rFonts w:ascii="Times New Roman" w:hAnsi="Times New Roman" w:cs="Times New Roman"/>
+          <w:sz w:val="24"/>
+          <w:szCs w:val="24"/>
+        </w:rPr>
+        <w:t xml:space="preserve"> optimizer was used to control the learning rate. </w:t>
+      </w:r>
+      <w:r>
+        <w:rPr>
+          <w:rFonts w:ascii="Times New Roman" w:hAnsi="Times New Roman" w:cs="Times New Roman"/>
+          <w:sz w:val="24"/>
+          <w:szCs w:val="24"/>
+        </w:rPr>
+        <w:t xml:space="preserve">This optimizer makes the learning independent of the initial learning rate. </w:t>
+      </w:r>
+      <w:r>
+        <w:rPr>
+          <w:rFonts w:ascii="Times New Roman" w:hAnsi="Times New Roman" w:cs="Times New Roman"/>
+          <w:sz w:val="24"/>
+          <w:szCs w:val="24"/>
+        </w:rPr>
+        <w:t xml:space="preserve">Activity regularization L1 and L2 was added at each layer to </w:t>
+      </w:r>
+      <w:r>
+        <w:rPr>
+          <w:rFonts w:ascii="Times New Roman" w:hAnsi="Times New Roman" w:cs="Times New Roman"/>
+          <w:sz w:val="24"/>
+          <w:szCs w:val="24"/>
+        </w:rPr>
+        <w:t xml:space="preserve">avoid over fitting. The </w:t>
+      </w:r>
+      <w:r>
+        <w:rPr>
+          <w:rFonts w:ascii="Times New Roman" w:hAnsi="Times New Roman" w:cs="Times New Roman"/>
+          <w:sz w:val="24"/>
+          <w:szCs w:val="24"/>
+        </w:rPr>
+        <w:t>model aims to minimize</w:t>
+      </w:r>
+      <w:r>
+        <w:rPr>
+          <w:rFonts w:ascii="Times New Roman" w:hAnsi="Times New Roman" w:cs="Times New Roman"/>
+          <w:sz w:val="24"/>
+          <w:szCs w:val="24"/>
+        </w:rPr>
+        <w:t xml:space="preserve"> t</w:t>
+      </w:r>
+      <w:r>
+        <w:rPr>
+          <w:rFonts w:ascii="Times New Roman" w:hAnsi="Times New Roman" w:cs="Times New Roman"/>
+          <w:sz w:val="24"/>
+          <w:szCs w:val="24"/>
+        </w:rPr>
+        <w:t xml:space="preserve">he error function which the and is the </w:t>
+      </w:r>
+      <w:r>
+        <w:rPr>
+          <w:rFonts w:ascii="Times New Roman" w:hAnsi="Times New Roman" w:cs="Times New Roman"/>
+          <w:sz w:val="24"/>
+          <w:szCs w:val="24"/>
+        </w:rPr>
+        <w:t xml:space="preserve">actual </w:t>
+      </w:r>
+      <w:r>
+        <w:rPr>
+          <w:rFonts w:ascii="Times New Roman" w:hAnsi="Times New Roman" w:cs="Times New Roman"/>
+          <w:sz w:val="24"/>
+          <w:szCs w:val="24"/>
+        </w:rPr>
+        <w:t xml:space="preserve">process </w:t>
+      </w:r>
+      <w:r>
+        <w:rPr>
+          <w:rFonts w:ascii="Times New Roman" w:hAnsi="Times New Roman" w:cs="Times New Roman"/>
+          <w:sz w:val="24"/>
+          <w:szCs w:val="24"/>
+        </w:rPr>
+        <w:t>through which the model learns.</w:t>
+      </w:r>
+      <w:r>
+        <w:rPr>
+          <w:rFonts w:ascii="Times New Roman" w:hAnsi="Times New Roman" w:cs="Times New Roman"/>
+          <w:sz w:val="24"/>
+          <w:szCs w:val="24"/>
+        </w:rPr>
+        <w:t xml:space="preserve"> C</w:t>
+      </w:r>
+      <w:r>
+        <w:rPr>
+          <w:rFonts w:ascii="Times New Roman" w:hAnsi="Times New Roman" w:cs="Times New Roman"/>
+          <w:sz w:val="24"/>
+          <w:szCs w:val="24"/>
+        </w:rPr>
+        <w:t xml:space="preserve">ategorical </w:t>
+      </w:r>
+      <w:proofErr w:type="spellStart"/>
+      <w:r>
+        <w:rPr>
+          <w:rFonts w:ascii="Times New Roman" w:hAnsi="Times New Roman" w:cs="Times New Roman"/>
+          <w:sz w:val="24"/>
+          <w:szCs w:val="24"/>
+        </w:rPr>
+        <w:t>crossentropy</w:t>
+      </w:r>
+      <w:proofErr w:type="spellEnd"/>
+      <w:r>
+        <w:rPr>
+          <w:rFonts w:ascii="Times New Roman" w:hAnsi="Times New Roman" w:cs="Times New Roman"/>
+          <w:sz w:val="24"/>
+          <w:szCs w:val="24"/>
+        </w:rPr>
+        <w:t xml:space="preserve"> </w:t>
+      </w:r>
+      <w:r>
+        <w:rPr>
+          <w:rFonts w:ascii="Times New Roman" w:hAnsi="Times New Roman" w:cs="Times New Roman"/>
+          <w:sz w:val="24"/>
+          <w:szCs w:val="24"/>
+        </w:rPr>
+        <w:t xml:space="preserve">was used </w:t>
+      </w:r>
+      <w:r>
+        <w:rPr>
+          <w:rFonts w:ascii="Times New Roman" w:hAnsi="Times New Roman" w:cs="Times New Roman"/>
+          <w:sz w:val="24"/>
+          <w:szCs w:val="24"/>
+        </w:rPr>
+        <w:t xml:space="preserve">which is ideal for multiclass classification. The metric that we sought to maximize was accuracy which we found through extensive research was the only ideal metric for Speech related applications. </w:t>
+      </w:r>
+      <w:r>
+        <w:rPr>
+          <w:rFonts w:ascii="Times New Roman" w:hAnsi="Times New Roman" w:cs="Times New Roman"/>
+          <w:sz w:val="24"/>
+          <w:szCs w:val="24"/>
+        </w:rPr>
+        <w:t xml:space="preserve">All other parameters were left at default specified by the </w:t>
+      </w:r>
+      <w:proofErr w:type="spellStart"/>
+      <w:r>
+        <w:rPr>
+          <w:rFonts w:ascii="Times New Roman" w:hAnsi="Times New Roman" w:cs="Times New Roman"/>
+          <w:sz w:val="24"/>
+          <w:szCs w:val="24"/>
+        </w:rPr>
+        <w:t>keras</w:t>
+      </w:r>
+      <w:proofErr w:type="spellEnd"/>
+      <w:r>
+        <w:rPr>
+          <w:rFonts w:ascii="Times New Roman" w:hAnsi="Times New Roman" w:cs="Times New Roman"/>
+          <w:sz w:val="24"/>
+          <w:szCs w:val="24"/>
+        </w:rPr>
+        <w:t xml:space="preserve"> library. </w:t>
+      </w:r>
+      <w:r>
+        <w:rPr>
+          <w:rFonts w:ascii="Times New Roman" w:hAnsi="Times New Roman" w:cs="Times New Roman"/>
+          <w:sz w:val="24"/>
+          <w:szCs w:val="24"/>
+        </w:rPr>
+        <w:t>The model was trained for 30 epochs using a batch size of 30 samples.</w:t>
+      </w:r>
+      <w:r>
+        <w:rPr>
+          <w:rFonts w:ascii="Times New Roman" w:hAnsi="Times New Roman" w:cs="Times New Roman"/>
+          <w:sz w:val="24"/>
+          <w:szCs w:val="24"/>
+        </w:rPr>
+        <w:t xml:space="preserve"> The data provided to the Neural Network was labeled data aimed at supervised learning. However, to adhere to the architecture of the Neural Network. The single output label was transformed into a 1 hot vector with the 1 corresponding to the actual spoken language. The training </w:t>
+      </w:r>
+      <w:r>
+        <w:rPr>
+          <w:rFonts w:ascii="Times New Roman" w:hAnsi="Times New Roman" w:cs="Times New Roman"/>
+          <w:sz w:val="24"/>
+          <w:szCs w:val="24"/>
+        </w:rPr>
+        <w:t xml:space="preserve">and testing </w:t>
+      </w:r>
+      <w:r>
+        <w:rPr>
+          <w:rFonts w:ascii="Times New Roman" w:hAnsi="Times New Roman" w:cs="Times New Roman"/>
+          <w:sz w:val="24"/>
+          <w:szCs w:val="24"/>
+        </w:rPr>
+        <w:t>was done using</w:t>
+      </w:r>
+      <w:r>
+        <w:rPr>
+          <w:rFonts w:ascii="Times New Roman" w:hAnsi="Times New Roman" w:cs="Times New Roman"/>
+          <w:sz w:val="24"/>
+          <w:szCs w:val="24"/>
+        </w:rPr>
+        <w:t xml:space="preserve"> K Fold Cross Validation with K = 10. Therefore, the training data consisted of 9 folds of the total data available. The data samples included in training were further shuffled using </w:t>
+      </w:r>
+      <w:proofErr w:type="spellStart"/>
+      <w:r>
+        <w:rPr>
+          <w:rFonts w:ascii="Times New Roman" w:hAnsi="Times New Roman" w:cs="Times New Roman"/>
+          <w:sz w:val="24"/>
+          <w:szCs w:val="24"/>
+        </w:rPr>
+        <w:t>sklearn</w:t>
+      </w:r>
+      <w:proofErr w:type="spellEnd"/>
+      <w:r>
+        <w:rPr>
+          <w:rFonts w:ascii="Times New Roman" w:hAnsi="Times New Roman" w:cs="Times New Roman"/>
+          <w:sz w:val="24"/>
+          <w:szCs w:val="24"/>
+        </w:rPr>
+        <w:t xml:space="preserve"> library before fitting the Initial Neural Network to the data. </w:t>
+      </w:r>
+      <w:r>
+        <w:rPr>
+          <w:rFonts w:ascii="Times New Roman" w:hAnsi="Times New Roman" w:cs="Times New Roman"/>
+          <w:sz w:val="24"/>
+          <w:szCs w:val="24"/>
+        </w:rPr>
+        <w:t>The model changes the weights and bias associated with each neuron in order to minimize the error function. The model</w:t>
+      </w:r>
+      <w:r>
+        <w:rPr>
+          <w:rFonts w:ascii="Times New Roman" w:hAnsi="Times New Roman" w:cs="Times New Roman"/>
+          <w:sz w:val="24"/>
+          <w:szCs w:val="24"/>
+        </w:rPr>
+        <w:t xml:space="preserve"> generate</w:t>
+      </w:r>
+      <w:r>
+        <w:rPr>
+          <w:rFonts w:ascii="Times New Roman" w:hAnsi="Times New Roman" w:cs="Times New Roman"/>
+          <w:sz w:val="24"/>
+          <w:szCs w:val="24"/>
+        </w:rPr>
+        <w:t>s</w:t>
+      </w:r>
+      <w:r>
+        <w:rPr>
+          <w:rFonts w:ascii="Times New Roman" w:hAnsi="Times New Roman" w:cs="Times New Roman"/>
+          <w:sz w:val="24"/>
+          <w:szCs w:val="24"/>
+        </w:rPr>
+        <w:t xml:space="preserve"> the best two candidates for further classification by producing probabilities for each language. The two languages with the highest probabilities are specified as the candidates.</w:t>
+      </w:r>
+    </w:p>
+    <w:p>
+      <w:pPr>
+        <w:spacing w:line="360" w:lineRule="auto"/>
+        <w:jc w:val="both"/>
+        <w:rPr>
+          <w:rFonts w:ascii="Times New Roman" w:hAnsi="Times New Roman" w:cs="Times New Roman"/>
+          <w:sz w:val="24"/>
+          <w:szCs w:val="24"/>
+        </w:rPr>
+      </w:pPr>
+    </w:p>
+    <w:p>
+      <w:pPr>
+        <w:spacing w:line="480" w:lineRule="auto"/>
+        <w:jc w:val="both"/>
+        <w:rPr>
+          <w:rFonts w:ascii="Times New Roman" w:hAnsi="Times New Roman" w:cs="Times New Roman"/>
+          <w:b/>
+          <w:sz w:val="24"/>
+          <w:szCs w:val="24"/>
+          <w:u w:val="single"/>
+        </w:rPr>
+      </w:pPr>
+      <w:r>
+        <w:rPr>
+          <w:rFonts w:ascii="Times New Roman" w:hAnsi="Times New Roman" w:cs="Times New Roman"/>
+          <w:b/>
+          <w:sz w:val="24"/>
+          <w:szCs w:val="24"/>
+          <w:u w:val="single"/>
+        </w:rPr>
+        <w:t>3</w:t>
+      </w:r>
+      <w:r>
+        <w:rPr>
+          <w:rFonts w:ascii="Times New Roman" w:hAnsi="Times New Roman" w:cs="Times New Roman"/>
+          <w:b/>
+          <w:sz w:val="24"/>
+          <w:szCs w:val="24"/>
+          <w:u w:val="single"/>
+        </w:rPr>
+        <w:t>)</w:t>
+      </w:r>
+      <w:r>
+        <w:rPr>
+          <w:rFonts w:ascii="Times New Roman" w:hAnsi="Times New Roman" w:cs="Times New Roman"/>
+          <w:b/>
+          <w:sz w:val="24"/>
+          <w:szCs w:val="24"/>
+          <w:u w:val="single"/>
+        </w:rPr>
+        <w:t xml:space="preserve"> Training the Binary</w:t>
+      </w:r>
+      <w:r>
+        <w:rPr>
+          <w:rFonts w:ascii="Times New Roman" w:hAnsi="Times New Roman" w:cs="Times New Roman"/>
+          <w:b/>
+          <w:sz w:val="24"/>
+          <w:szCs w:val="24"/>
+          <w:u w:val="single"/>
+        </w:rPr>
+        <w:t xml:space="preserve"> Neural Network</w:t>
+      </w:r>
+    </w:p>
+    <w:p>
+      <w:pPr>
+        <w:spacing w:line="360" w:lineRule="auto"/>
+        <w:jc w:val="both"/>
+        <w:rPr>
+          <w:rFonts w:ascii="Times New Roman" w:hAnsi="Times New Roman" w:cs="Times New Roman"/>
+          <w:sz w:val="24"/>
+          <w:szCs w:val="24"/>
+        </w:rPr>
+      </w:pPr>
+      <w:r>
+        <w:rPr>
+          <w:rFonts w:ascii="Times New Roman" w:hAnsi="Times New Roman" w:cs="Times New Roman"/>
+          <w:sz w:val="24"/>
+          <w:szCs w:val="24"/>
+        </w:rPr>
+        <w:t>This</w:t>
+      </w:r>
+      <w:r>
+        <w:rPr>
+          <w:rFonts w:ascii="Times New Roman" w:hAnsi="Times New Roman" w:cs="Times New Roman"/>
+          <w:sz w:val="24"/>
+          <w:szCs w:val="24"/>
+        </w:rPr>
+        <w:t xml:space="preserve"> phase</w:t>
+      </w:r>
+      <w:r>
+        <w:rPr>
+          <w:rFonts w:ascii="Times New Roman" w:hAnsi="Times New Roman" w:cs="Times New Roman"/>
+          <w:sz w:val="24"/>
+          <w:szCs w:val="24"/>
+        </w:rPr>
+        <w:t xml:space="preserve"> involves feature selection for all possible pairs of languages (excluding the same language pair)</w:t>
+      </w:r>
+      <w:r>
+        <w:rPr>
+          <w:rFonts w:ascii="Times New Roman" w:hAnsi="Times New Roman" w:cs="Times New Roman"/>
+          <w:sz w:val="24"/>
+          <w:szCs w:val="24"/>
+        </w:rPr>
+        <w:t>. This involves applying chi squared statistics on all pairs and selecting k best sco</w:t>
+      </w:r>
+      <w:r>
+        <w:rPr>
+          <w:rFonts w:ascii="Times New Roman" w:hAnsi="Times New Roman" w:cs="Times New Roman"/>
+          <w:sz w:val="24"/>
+          <w:szCs w:val="24"/>
+        </w:rPr>
+        <w:t xml:space="preserve">ring features. </w:t>
+      </w:r>
+      <w:r>
+        <w:rPr>
+          <w:rFonts w:ascii="Times New Roman" w:hAnsi="Times New Roman" w:cs="Times New Roman"/>
+          <w:sz w:val="24"/>
+          <w:szCs w:val="24"/>
+        </w:rPr>
+        <w:t xml:space="preserve">The number of selected features for each pair were </w:t>
+      </w:r>
+      <w:r>
+        <w:rPr>
+          <w:rFonts w:ascii="Times New Roman" w:hAnsi="Times New Roman" w:cs="Times New Roman"/>
+          <w:sz w:val="24"/>
+          <w:szCs w:val="24"/>
+        </w:rPr>
+        <w:t xml:space="preserve">found out through tuning of the models and was finally settled at 380. </w:t>
+      </w:r>
+      <w:r>
+        <w:rPr>
+          <w:rFonts w:ascii="Times New Roman" w:hAnsi="Times New Roman" w:cs="Times New Roman"/>
+          <w:sz w:val="24"/>
+          <w:szCs w:val="24"/>
+        </w:rPr>
+        <w:t>The</w:t>
+      </w:r>
+      <w:r>
+        <w:rPr>
+          <w:rFonts w:ascii="Times New Roman" w:hAnsi="Times New Roman" w:cs="Times New Roman"/>
+          <w:sz w:val="24"/>
+          <w:szCs w:val="24"/>
+        </w:rPr>
+        <w:t xml:space="preserve"> Binary</w:t>
+      </w:r>
+      <w:r>
+        <w:rPr>
+          <w:rFonts w:ascii="Times New Roman" w:hAnsi="Times New Roman" w:cs="Times New Roman"/>
+          <w:sz w:val="24"/>
+          <w:szCs w:val="24"/>
+        </w:rPr>
+        <w:t xml:space="preserve"> Neural network was implemented using </w:t>
+      </w:r>
+      <w:proofErr w:type="spellStart"/>
+      <w:r>
+        <w:rPr>
+          <w:rFonts w:ascii="Times New Roman" w:hAnsi="Times New Roman" w:cs="Times New Roman"/>
+          <w:sz w:val="24"/>
+          <w:szCs w:val="24"/>
+        </w:rPr>
+        <w:t>Keras</w:t>
+      </w:r>
+      <w:proofErr w:type="spellEnd"/>
+      <w:r>
+        <w:rPr>
+          <w:rFonts w:ascii="Times New Roman" w:hAnsi="Times New Roman" w:cs="Times New Roman"/>
+          <w:sz w:val="24"/>
+          <w:szCs w:val="24"/>
+        </w:rPr>
+        <w:t xml:space="preserve"> which provide a higher level of abstraction on top of the </w:t>
+      </w:r>
+      <w:proofErr w:type="spellStart"/>
+      <w:r>
+        <w:rPr>
+          <w:rFonts w:ascii="Times New Roman" w:hAnsi="Times New Roman" w:cs="Times New Roman"/>
+          <w:sz w:val="24"/>
+          <w:szCs w:val="24"/>
+        </w:rPr>
+        <w:t>theano</w:t>
+      </w:r>
+      <w:proofErr w:type="spellEnd"/>
+      <w:r>
+        <w:rPr>
+          <w:rFonts w:ascii="Times New Roman" w:hAnsi="Times New Roman" w:cs="Times New Roman"/>
+          <w:sz w:val="24"/>
+          <w:szCs w:val="24"/>
+        </w:rPr>
+        <w:t xml:space="preserve"> backend. The underlying neural network consisted of 3 fully connected layers with the first layer called the input layer containing neurons </w:t>
+      </w:r>
+      <w:r>
+        <w:rPr>
+          <w:rFonts w:ascii="Times New Roman" w:hAnsi="Times New Roman" w:cs="Times New Roman"/>
+          <w:sz w:val="24"/>
+          <w:szCs w:val="24"/>
+        </w:rPr>
+        <w:lastRenderedPageBreak/>
+        <w:t>equal to the se</w:t>
+      </w:r>
+      <w:r>
+        <w:rPr>
+          <w:rFonts w:ascii="Times New Roman" w:hAnsi="Times New Roman" w:cs="Times New Roman"/>
+          <w:sz w:val="24"/>
+          <w:szCs w:val="24"/>
+        </w:rPr>
+        <w:t xml:space="preserve">lected number of features </w:t>
+      </w:r>
+      <w:proofErr w:type="spellStart"/>
+      <w:r>
+        <w:rPr>
+          <w:rFonts w:ascii="Times New Roman" w:hAnsi="Times New Roman" w:cs="Times New Roman"/>
+          <w:sz w:val="24"/>
+          <w:szCs w:val="24"/>
+        </w:rPr>
+        <w:t>i.e</w:t>
+      </w:r>
+      <w:proofErr w:type="spellEnd"/>
+      <w:r>
+        <w:rPr>
+          <w:rFonts w:ascii="Times New Roman" w:hAnsi="Times New Roman" w:cs="Times New Roman"/>
+          <w:sz w:val="24"/>
+          <w:szCs w:val="24"/>
+        </w:rPr>
+        <w:t xml:space="preserve"> 3</w:t>
+      </w:r>
+      <w:r>
+        <w:rPr>
+          <w:rFonts w:ascii="Times New Roman" w:hAnsi="Times New Roman" w:cs="Times New Roman"/>
+          <w:sz w:val="24"/>
+          <w:szCs w:val="24"/>
+        </w:rPr>
+        <w:t>80. The second layer called hidden layer contained</w:t>
+      </w:r>
+      <w:r>
+        <w:rPr>
+          <w:rFonts w:ascii="Times New Roman" w:hAnsi="Times New Roman" w:cs="Times New Roman"/>
+          <w:sz w:val="24"/>
+          <w:szCs w:val="24"/>
+        </w:rPr>
+        <w:t xml:space="preserve"> 2</w:t>
+      </w:r>
+      <w:r>
+        <w:rPr>
+          <w:rFonts w:ascii="Times New Roman" w:hAnsi="Times New Roman" w:cs="Times New Roman"/>
+          <w:sz w:val="24"/>
+          <w:szCs w:val="24"/>
+        </w:rPr>
+        <w:t>2 neurons which were determined by extensive tuning of the model. The third layer called the output layer contained neurons equal to the number of langua</w:t>
+      </w:r>
+      <w:r>
+        <w:rPr>
+          <w:rFonts w:ascii="Times New Roman" w:hAnsi="Times New Roman" w:cs="Times New Roman"/>
+          <w:sz w:val="24"/>
+          <w:szCs w:val="24"/>
+        </w:rPr>
+        <w:t>ges to be identified which are 2</w:t>
+      </w:r>
+      <w:r>
+        <w:rPr>
+          <w:rFonts w:ascii="Times New Roman" w:hAnsi="Times New Roman" w:cs="Times New Roman"/>
+          <w:sz w:val="24"/>
+          <w:szCs w:val="24"/>
+        </w:rPr>
+        <w:t xml:space="preserve"> </w:t>
+      </w:r>
+      <w:r>
+        <w:rPr>
+          <w:rFonts w:ascii="Times New Roman" w:hAnsi="Times New Roman" w:cs="Times New Roman"/>
+          <w:sz w:val="24"/>
+          <w:szCs w:val="24"/>
+        </w:rPr>
+        <w:t>for the Binary case</w:t>
+      </w:r>
+      <w:r>
+        <w:rPr>
+          <w:rFonts w:ascii="Times New Roman" w:hAnsi="Times New Roman" w:cs="Times New Roman"/>
+          <w:sz w:val="24"/>
+          <w:szCs w:val="24"/>
+        </w:rPr>
+        <w:t xml:space="preserve">. The associated activation function for each of the neurons in the input and hidden layer is </w:t>
+      </w:r>
+      <w:proofErr w:type="spellStart"/>
+      <w:r>
+        <w:rPr>
+          <w:rFonts w:ascii="Times New Roman" w:hAnsi="Times New Roman" w:cs="Times New Roman"/>
+          <w:sz w:val="24"/>
+          <w:szCs w:val="24"/>
+        </w:rPr>
+        <w:t>relu</w:t>
+      </w:r>
+      <w:proofErr w:type="spellEnd"/>
+      <w:r>
+        <w:rPr>
+          <w:rFonts w:ascii="Times New Roman" w:hAnsi="Times New Roman" w:cs="Times New Roman"/>
+          <w:sz w:val="24"/>
+          <w:szCs w:val="24"/>
+        </w:rPr>
+        <w:t xml:space="preserve"> which stands for rectifier liner unit. The activation function used for the output layer is </w:t>
+      </w:r>
+      <w:proofErr w:type="spellStart"/>
+      <w:r>
+        <w:rPr>
+          <w:rFonts w:ascii="Times New Roman" w:hAnsi="Times New Roman" w:cs="Times New Roman"/>
+          <w:sz w:val="24"/>
+          <w:szCs w:val="24"/>
+        </w:rPr>
+        <w:t>softmax</w:t>
+      </w:r>
+      <w:proofErr w:type="spellEnd"/>
+      <w:r>
+        <w:rPr>
+          <w:rFonts w:ascii="Times New Roman" w:hAnsi="Times New Roman" w:cs="Times New Roman"/>
+          <w:sz w:val="24"/>
+          <w:szCs w:val="24"/>
+        </w:rPr>
+        <w:t xml:space="preserve"> which produces probability density as its output. The weights were initialized using a uniform initialization scheme and </w:t>
+      </w:r>
+      <w:proofErr w:type="spellStart"/>
+      <w:r>
+        <w:rPr>
+          <w:rFonts w:ascii="Times New Roman" w:hAnsi="Times New Roman" w:cs="Times New Roman"/>
+          <w:sz w:val="24"/>
+          <w:szCs w:val="24"/>
+        </w:rPr>
+        <w:t>adadelta</w:t>
+      </w:r>
+      <w:proofErr w:type="spellEnd"/>
+      <w:r>
+        <w:rPr>
+          <w:rFonts w:ascii="Times New Roman" w:hAnsi="Times New Roman" w:cs="Times New Roman"/>
+          <w:sz w:val="24"/>
+          <w:szCs w:val="24"/>
+        </w:rPr>
+        <w:t xml:space="preserve"> optimizer was used to control the learning rate. Activity regularization L1 and L2 was added at each layer to avoid over fitting. The model aims to minimize the error function which the and is the actual process through which the model learns</w:t>
+      </w:r>
+      <w:r>
+        <w:rPr>
+          <w:rFonts w:ascii="Times New Roman" w:hAnsi="Times New Roman" w:cs="Times New Roman"/>
+          <w:sz w:val="24"/>
+          <w:szCs w:val="24"/>
+        </w:rPr>
+        <w:t>. Binary</w:t>
+      </w:r>
+      <w:r>
+        <w:rPr>
+          <w:rFonts w:ascii="Times New Roman" w:hAnsi="Times New Roman" w:cs="Times New Roman"/>
+          <w:sz w:val="24"/>
+          <w:szCs w:val="24"/>
+        </w:rPr>
+        <w:t xml:space="preserve"> </w:t>
+      </w:r>
+      <w:proofErr w:type="spellStart"/>
+      <w:r>
+        <w:rPr>
+          <w:rFonts w:ascii="Times New Roman" w:hAnsi="Times New Roman" w:cs="Times New Roman"/>
+          <w:sz w:val="24"/>
+          <w:szCs w:val="24"/>
+        </w:rPr>
+        <w:t>crossentropy</w:t>
+      </w:r>
+      <w:proofErr w:type="spellEnd"/>
+      <w:r>
+        <w:rPr>
+          <w:rFonts w:ascii="Times New Roman" w:hAnsi="Times New Roman" w:cs="Times New Roman"/>
+          <w:sz w:val="24"/>
+          <w:szCs w:val="24"/>
+        </w:rPr>
+        <w:t xml:space="preserve"> was used which is idea</w:t>
+      </w:r>
+      <w:r>
+        <w:rPr>
+          <w:rFonts w:ascii="Times New Roman" w:hAnsi="Times New Roman" w:cs="Times New Roman"/>
+          <w:sz w:val="24"/>
+          <w:szCs w:val="24"/>
+        </w:rPr>
+        <w:t>l for binary</w:t>
+      </w:r>
+      <w:r>
+        <w:rPr>
+          <w:rFonts w:ascii="Times New Roman" w:hAnsi="Times New Roman" w:cs="Times New Roman"/>
+          <w:sz w:val="24"/>
+          <w:szCs w:val="24"/>
+        </w:rPr>
+        <w:t xml:space="preserve"> classification. The metric that we sought to maximize was accuracy which we found through extensive research was the only ideal metric for Speech related applications. All other parameters were left at default specified by the </w:t>
+      </w:r>
+      <w:proofErr w:type="spellStart"/>
+      <w:r>
+        <w:rPr>
+          <w:rFonts w:ascii="Times New Roman" w:hAnsi="Times New Roman" w:cs="Times New Roman"/>
+          <w:sz w:val="24"/>
+          <w:szCs w:val="24"/>
+        </w:rPr>
+        <w:t>keras</w:t>
+      </w:r>
+      <w:proofErr w:type="spellEnd"/>
+      <w:r>
+        <w:rPr>
+          <w:rFonts w:ascii="Times New Roman" w:hAnsi="Times New Roman" w:cs="Times New Roman"/>
+          <w:sz w:val="24"/>
+          <w:szCs w:val="24"/>
+        </w:rPr>
+        <w:t xml:space="preserve"> library. The model was trained for 30 epochs using a batch size of 30 samples. The data provided to the Neural Network was labeled data aimed at supervised learning. However, to adhere to the architecture of the Neural Network. The single output label was transformed into a 1 hot vector with the 1 corresponding to the actual spoken language. </w:t>
+      </w:r>
+      <w:r>
+        <w:rPr>
+          <w:rFonts w:ascii="Times New Roman" w:hAnsi="Times New Roman" w:cs="Times New Roman"/>
+          <w:sz w:val="24"/>
+          <w:szCs w:val="24"/>
+        </w:rPr>
+        <w:t>The labels specified here were consistent with the Initial Neural network.</w:t>
+      </w:r>
+      <w:r>
+        <w:rPr>
+          <w:rFonts w:ascii="Times New Roman" w:hAnsi="Times New Roman" w:cs="Times New Roman"/>
+          <w:sz w:val="24"/>
+          <w:szCs w:val="24"/>
+        </w:rPr>
+        <w:t xml:space="preserve"> The data samples included in training were further shuffled using </w:t>
+      </w:r>
+      <w:proofErr w:type="spellStart"/>
+      <w:r>
+        <w:rPr>
+          <w:rFonts w:ascii="Times New Roman" w:hAnsi="Times New Roman" w:cs="Times New Roman"/>
+          <w:sz w:val="24"/>
+          <w:szCs w:val="24"/>
+        </w:rPr>
+        <w:t>sklearn</w:t>
+      </w:r>
+      <w:proofErr w:type="spellEnd"/>
+      <w:r>
+        <w:rPr>
+          <w:rFonts w:ascii="Times New Roman" w:hAnsi="Times New Roman" w:cs="Times New Roman"/>
+          <w:sz w:val="24"/>
+          <w:szCs w:val="24"/>
+        </w:rPr>
+        <w:t xml:space="preserve"> lib</w:t>
+      </w:r>
+      <w:r>
+        <w:rPr>
+          <w:rFonts w:ascii="Times New Roman" w:hAnsi="Times New Roman" w:cs="Times New Roman"/>
+          <w:sz w:val="24"/>
+          <w:szCs w:val="24"/>
+        </w:rPr>
+        <w:t>rary before fitting the Binary</w:t>
+      </w:r>
+      <w:r>
+        <w:rPr>
+          <w:rFonts w:ascii="Times New Roman" w:hAnsi="Times New Roman" w:cs="Times New Roman"/>
+          <w:sz w:val="24"/>
+          <w:szCs w:val="24"/>
+        </w:rPr>
+        <w:t xml:space="preserve"> Neural Network to the data. The model changes the weights and bias associated with each neuron in order to minimize the error function. The model </w:t>
+      </w:r>
+      <w:r>
+        <w:rPr>
+          <w:rFonts w:ascii="Times New Roman" w:hAnsi="Times New Roman" w:cs="Times New Roman"/>
+          <w:sz w:val="24"/>
+          <w:szCs w:val="24"/>
+        </w:rPr>
+        <w:t>generates the final predicted language according to the trained model.</w:t>
+      </w:r>
+      <w:bookmarkStart w:id="0" w:name="_GoBack"/>
+      <w:bookmarkEnd w:id="0"/>
     </w:p>
     <w:p>
       <w:pPr>

</xml_diff>

<commit_message>
Addded figures and citings
</commit_message>
<xml_diff>
--- a/Docs/Experimental Framework.docx
+++ b/Docs/Experimental Framework.docx
@@ -388,6 +388,15 @@
       <w:r>
         <w:rPr>
           <w:rFonts w:ascii="Times New Roman" w:hAnsi="Times New Roman" w:cs="Times New Roman"/>
+          <w:b/>
+          <w:sz w:val="24"/>
+          <w:szCs w:val="24"/>
+        </w:rPr>
+        <w:t>[cite]</w:t>
+      </w:r>
+      <w:r>
+        <w:rPr>
+          <w:rFonts w:ascii="Times New Roman" w:hAnsi="Times New Roman" w:cs="Times New Roman"/>
           <w:sz w:val="24"/>
           <w:szCs w:val="24"/>
         </w:rPr>
@@ -877,6 +886,15 @@
       <w:r>
         <w:rPr>
           <w:rFonts w:ascii="Times New Roman" w:hAnsi="Times New Roman" w:cs="Times New Roman"/>
+          <w:b/>
+          <w:sz w:val="24"/>
+          <w:szCs w:val="24"/>
+        </w:rPr>
+        <w:t>[cite]</w:t>
+      </w:r>
+      <w:r>
+        <w:rPr>
+          <w:rFonts w:ascii="Times New Roman" w:hAnsi="Times New Roman" w:cs="Times New Roman"/>
           <w:sz w:val="24"/>
           <w:szCs w:val="24"/>
         </w:rPr>
@@ -939,10 +957,19 @@
       <w:r>
         <w:rPr>
           <w:rFonts w:ascii="Times New Roman" w:hAnsi="Times New Roman" w:cs="Times New Roman"/>
-          <w:sz w:val="24"/>
-          <w:szCs w:val="24"/>
-        </w:rPr>
-        <w:t xml:space="preserve"> which used 3 frames to calculate </w:t>
+          <w:b/>
+          <w:sz w:val="24"/>
+          <w:szCs w:val="24"/>
+        </w:rPr>
+        <w:t>[cite]</w:t>
+      </w:r>
+      <w:r>
+        <w:rPr>
+          <w:rFonts w:ascii="Times New Roman" w:hAnsi="Times New Roman" w:cs="Times New Roman"/>
+          <w:sz w:val="24"/>
+          <w:szCs w:val="24"/>
+        </w:rPr>
+        <w:t xml:space="preserve"> which used 3 frames to </w:t>
       </w:r>
       <w:r>
         <w:rPr>
@@ -951,7 +978,7 @@
           <w:szCs w:val="24"/>
         </w:rPr>
         <w:lastRenderedPageBreak/>
-        <w:t xml:space="preserve">the estimation of Delta and Delta </w:t>
+        <w:t xml:space="preserve">calculate the estimation of Delta and Delta </w:t>
       </w:r>
       <w:proofErr w:type="spellStart"/>
       <w:r>
@@ -985,7 +1012,144 @@
           <w:sz w:val="24"/>
           <w:szCs w:val="24"/>
         </w:rPr>
-        <w:t>This resulted in a feature vector of length 78. This feature vector was then normalized using standard normalization using mu and sigma calculated on the entire test data.</w:t>
+        <w:t xml:space="preserve">This resulted in a feature vector of length 78. This feature vector was then normalized using standard normalization using mu and sigma calculated on the entire test </w:t>
+      </w:r>
+      <w:r>
+        <w:rPr>
+          <w:noProof/>
+        </w:rPr>
+        <w:drawing>
+          <wp:anchor distT="0" distB="0" distL="114300" distR="114300" simplePos="0" relativeHeight="251660288" behindDoc="1" locked="0" layoutInCell="1" allowOverlap="1" wp14:anchorId="7A0D9E75" wp14:editId="7784EAF5">
+            <wp:simplePos x="0" y="0"/>
+            <wp:positionH relativeFrom="margin">
+              <wp:align>right</wp:align>
+            </wp:positionH>
+            <wp:positionV relativeFrom="paragraph">
+              <wp:posOffset>2202180</wp:posOffset>
+            </wp:positionV>
+            <wp:extent cx="5935980" cy="1323975"/>
+            <wp:effectExtent l="0" t="0" r="7620" b="9525"/>
+            <wp:wrapTight wrapText="bothSides">
+              <wp:wrapPolygon edited="0">
+                <wp:start x="0" y="0"/>
+                <wp:lineTo x="0" y="21445"/>
+                <wp:lineTo x="21558" y="21445"/>
+                <wp:lineTo x="21558" y="0"/>
+                <wp:lineTo x="0" y="0"/>
+              </wp:wrapPolygon>
+            </wp:wrapTight>
+            <wp:docPr id="3" name="Picture 3"/>
+            <wp:cNvGraphicFramePr>
+              <a:graphicFrameLocks xmlns:a="http://schemas.openxmlformats.org/drawingml/2006/main" noChangeAspect="1"/>
+            </wp:cNvGraphicFramePr>
+            <a:graphic xmlns:a="http://schemas.openxmlformats.org/drawingml/2006/main">
+              <a:graphicData uri="http://schemas.openxmlformats.org/drawingml/2006/picture">
+                <pic:pic xmlns:pic="http://schemas.openxmlformats.org/drawingml/2006/picture">
+                  <pic:nvPicPr>
+                    <pic:cNvPr id="1" name=""/>
+                    <pic:cNvPicPr/>
+                  </pic:nvPicPr>
+                  <pic:blipFill>
+                    <a:blip r:embed="rId5"/>
+                    <a:stretch>
+                      <a:fillRect/>
+                    </a:stretch>
+                  </pic:blipFill>
+                  <pic:spPr>
+                    <a:xfrm>
+                      <a:off x="0" y="0"/>
+                      <a:ext cx="5935980" cy="1323975"/>
+                    </a:xfrm>
+                    <a:prstGeom prst="rect">
+                      <a:avLst/>
+                    </a:prstGeom>
+                  </pic:spPr>
+                </pic:pic>
+              </a:graphicData>
+            </a:graphic>
+            <wp14:sizeRelH relativeFrom="margin">
+              <wp14:pctWidth>0</wp14:pctWidth>
+            </wp14:sizeRelH>
+          </wp:anchor>
+        </w:drawing>
+      </w:r>
+      <w:r>
+        <w:rPr>
+          <w:rFonts w:ascii="Times New Roman" w:hAnsi="Times New Roman" w:cs="Times New Roman"/>
+          <w:sz w:val="24"/>
+          <w:szCs w:val="24"/>
+        </w:rPr>
+        <w:t>data.</w:t>
+      </w:r>
+    </w:p>
+    <w:p>
+      <w:pPr>
+        <w:spacing w:line="360" w:lineRule="auto"/>
+        <w:ind w:firstLine="720"/>
+        <w:jc w:val="both"/>
+        <w:rPr>
+          <w:rFonts w:ascii="Times New Roman" w:hAnsi="Times New Roman" w:cs="Times New Roman"/>
+          <w:sz w:val="24"/>
+          <w:szCs w:val="24"/>
+        </w:rPr>
+      </w:pPr>
+      <w:r>
+        <w:rPr>
+          <w:rFonts w:ascii="Times New Roman" w:hAnsi="Times New Roman" w:cs="Times New Roman"/>
+          <w:sz w:val="24"/>
+          <w:szCs w:val="24"/>
+        </w:rPr>
+        <w:t xml:space="preserve">                          </w:t>
+      </w:r>
+      <w:r>
+        <w:rPr>
+          <w:rFonts w:ascii="Times New Roman" w:hAnsi="Times New Roman" w:cs="Times New Roman"/>
+          <w:sz w:val="24"/>
+          <w:szCs w:val="24"/>
+        </w:rPr>
+        <w:t xml:space="preserve">   </w:t>
+      </w:r>
+      <w:r>
+        <w:rPr>
+          <w:rFonts w:ascii="Times New Roman" w:hAnsi="Times New Roman" w:cs="Times New Roman"/>
+          <w:sz w:val="24"/>
+          <w:szCs w:val="24"/>
+        </w:rPr>
+        <w:t xml:space="preserve">Figure </w:t>
+      </w:r>
+      <w:r>
+        <w:rPr>
+          <w:rFonts w:ascii="Times New Roman" w:hAnsi="Times New Roman" w:cs="Times New Roman"/>
+          <w:b/>
+          <w:sz w:val="24"/>
+          <w:szCs w:val="24"/>
+        </w:rPr>
+        <w:t>{number}</w:t>
+      </w:r>
+      <w:r>
+        <w:rPr>
+          <w:rFonts w:ascii="Times New Roman" w:hAnsi="Times New Roman" w:cs="Times New Roman"/>
+          <w:b/>
+          <w:sz w:val="24"/>
+          <w:szCs w:val="24"/>
+        </w:rPr>
+        <w:t xml:space="preserve"> </w:t>
+      </w:r>
+      <w:r>
+        <w:rPr>
+          <w:rFonts w:ascii="Times New Roman" w:hAnsi="Times New Roman" w:cs="Times New Roman"/>
+          <w:sz w:val="24"/>
+          <w:szCs w:val="24"/>
+        </w:rPr>
+        <w:t xml:space="preserve">Feature Extraction </w:t>
+      </w:r>
+      <w:r>
+        <w:rPr>
+          <w:rFonts w:ascii="Times New Roman" w:hAnsi="Times New Roman" w:cs="Times New Roman"/>
+          <w:sz w:val="24"/>
+          <w:szCs w:val="24"/>
+        </w:rPr>
+        <w:t>Process</w:t>
       </w:r>
     </w:p>
     <w:p>
@@ -1081,6 +1245,7 @@
         <w:jc w:val="both"/>
         <w:rPr>
           <w:rFonts w:ascii="Times New Roman" w:hAnsi="Times New Roman" w:cs="Times New Roman"/>
+          <w:noProof/>
           <w:sz w:val="24"/>
           <w:szCs w:val="24"/>
         </w:rPr>
@@ -1139,15 +1304,34 @@
           <w:sz w:val="24"/>
           <w:szCs w:val="24"/>
         </w:rPr>
-        <w:t xml:space="preserve">The features were ranked on the basis of chi squared statistics and the features with the k highest scores were selected, k being the number of features to be selected. </w:t>
-      </w:r>
-      <w:r>
-        <w:rPr>
-          <w:rFonts w:ascii="Times New Roman" w:hAnsi="Times New Roman" w:cs="Times New Roman"/>
-          <w:sz w:val="24"/>
-          <w:szCs w:val="24"/>
-        </w:rPr>
-        <w:t xml:space="preserve">The selected features are provided to the Baseline SGD Classifier as well as the Initial Neural Network. The SGD Classifier was implemented using the </w:t>
+        <w:t>The features were ranked on the basis of chi squared statistics and the features with th</w:t>
+      </w:r>
+      <w:bookmarkStart w:id="0" w:name="_GoBack"/>
+      <w:bookmarkEnd w:id="0"/>
+      <w:r>
+        <w:rPr>
+          <w:rFonts w:ascii="Times New Roman" w:hAnsi="Times New Roman" w:cs="Times New Roman"/>
+          <w:sz w:val="24"/>
+          <w:szCs w:val="24"/>
+        </w:rPr>
+        <w:t xml:space="preserve">e k highest scores were selected, k being the number of features to be selected. </w:t>
+      </w:r>
+      <w:r>
+        <w:rPr>
+          <w:rFonts w:ascii="Times New Roman" w:hAnsi="Times New Roman" w:cs="Times New Roman"/>
+          <w:sz w:val="24"/>
+          <w:szCs w:val="24"/>
+        </w:rPr>
+        <w:t xml:space="preserve">The selected </w:t>
+      </w:r>
+      <w:r>
+        <w:rPr>
+          <w:rFonts w:ascii="Times New Roman" w:hAnsi="Times New Roman" w:cs="Times New Roman"/>
+          <w:sz w:val="24"/>
+          <w:szCs w:val="24"/>
+        </w:rPr>
+        <w:lastRenderedPageBreak/>
+        <w:t xml:space="preserve">features are provided to the Baseline SGD Classifier as well as the Initial Neural Network. The SGD Classifier was implemented using the </w:t>
       </w:r>
       <w:proofErr w:type="spellStart"/>
       <w:r>
@@ -1165,7 +1349,24 @@
           <w:sz w:val="24"/>
           <w:szCs w:val="24"/>
         </w:rPr>
-        <w:t xml:space="preserve">-learn library and required only calling the fit method to train the model. Since the training was required to be in batches, warm start parameter which remembers the model trained previously was set to True. The Initial Neural network was implemented using </w:t>
+        <w:t>-learn</w:t>
+      </w:r>
+      <w:r>
+        <w:rPr>
+          <w:rFonts w:ascii="Times New Roman" w:hAnsi="Times New Roman" w:cs="Times New Roman"/>
+          <w:b/>
+          <w:sz w:val="24"/>
+          <w:szCs w:val="24"/>
+        </w:rPr>
+        <w:t>[cite]</w:t>
+      </w:r>
+      <w:r>
+        <w:rPr>
+          <w:rFonts w:ascii="Times New Roman" w:hAnsi="Times New Roman" w:cs="Times New Roman"/>
+          <w:sz w:val="24"/>
+          <w:szCs w:val="24"/>
+        </w:rPr>
+        <w:t xml:space="preserve"> library and required only calling the fit method to train the model. Since the training was required to be in batches, warm start parameter which remembers the model trained previously was set to True. The Initial Neural network was implemented using </w:t>
       </w:r>
       <w:proofErr w:type="spellStart"/>
       <w:r>
@@ -1180,6 +1381,15 @@
       <w:r>
         <w:rPr>
           <w:rFonts w:ascii="Times New Roman" w:hAnsi="Times New Roman" w:cs="Times New Roman"/>
+          <w:b/>
+          <w:sz w:val="24"/>
+          <w:szCs w:val="24"/>
+        </w:rPr>
+        <w:t>[cite]</w:t>
+      </w:r>
+      <w:r>
+        <w:rPr>
+          <w:rFonts w:ascii="Times New Roman" w:hAnsi="Times New Roman" w:cs="Times New Roman"/>
           <w:sz w:val="24"/>
           <w:szCs w:val="24"/>
         </w:rPr>
@@ -1206,6 +1416,15 @@
       <w:r>
         <w:rPr>
           <w:rFonts w:ascii="Times New Roman" w:hAnsi="Times New Roman" w:cs="Times New Roman"/>
+          <w:b/>
+          <w:sz w:val="24"/>
+          <w:szCs w:val="24"/>
+        </w:rPr>
+        <w:t>[cite]</w:t>
+      </w:r>
+      <w:r>
+        <w:rPr>
+          <w:rFonts w:ascii="Times New Roman" w:hAnsi="Times New Roman" w:cs="Times New Roman"/>
           <w:sz w:val="24"/>
           <w:szCs w:val="24"/>
         </w:rPr>
@@ -1227,7 +1446,339 @@
           <w:sz w:val="24"/>
           <w:szCs w:val="24"/>
         </w:rPr>
-        <w:t xml:space="preserve"> 180. The second layer </w:t>
+        <w:t xml:space="preserve"> 180. The second layer called hidden layer contained 12 neurons which were determined by extensive tuning of the model.</w:t>
+      </w:r>
+      <w:r>
+        <w:rPr>
+          <w:rFonts w:ascii="Times New Roman" w:hAnsi="Times New Roman" w:cs="Times New Roman"/>
+          <w:sz w:val="24"/>
+          <w:szCs w:val="24"/>
+        </w:rPr>
+        <w:t xml:space="preserve"> The third layer called the output layer contained neurons equal to the number of languages to be identified which are 3 in this project.</w:t>
+      </w:r>
+      <w:r>
+        <w:rPr>
+          <w:rFonts w:ascii="Times New Roman" w:hAnsi="Times New Roman" w:cs="Times New Roman"/>
+          <w:sz w:val="24"/>
+          <w:szCs w:val="24"/>
+        </w:rPr>
+        <w:t xml:space="preserve"> T</w:t>
+      </w:r>
+      <w:r>
+        <w:rPr>
+          <w:rFonts w:ascii="Times New Roman" w:hAnsi="Times New Roman" w:cs="Times New Roman"/>
+          <w:sz w:val="24"/>
+          <w:szCs w:val="24"/>
+        </w:rPr>
+        <w:t xml:space="preserve">he associated activation function for each of the neurons in the input and hidden layer is </w:t>
+      </w:r>
+      <w:proofErr w:type="spellStart"/>
+      <w:r>
+        <w:rPr>
+          <w:rFonts w:ascii="Times New Roman" w:hAnsi="Times New Roman" w:cs="Times New Roman"/>
+          <w:sz w:val="24"/>
+          <w:szCs w:val="24"/>
+        </w:rPr>
+        <w:t>relu</w:t>
+      </w:r>
+      <w:proofErr w:type="spellEnd"/>
+      <w:r>
+        <w:rPr>
+          <w:rFonts w:ascii="Times New Roman" w:hAnsi="Times New Roman" w:cs="Times New Roman"/>
+          <w:sz w:val="24"/>
+          <w:szCs w:val="24"/>
+        </w:rPr>
+        <w:t xml:space="preserve"> which stands for rectifier liner unit. </w:t>
+      </w:r>
+      <w:r>
+        <w:rPr>
+          <w:rFonts w:ascii="Times New Roman" w:hAnsi="Times New Roman" w:cs="Times New Roman"/>
+          <w:sz w:val="24"/>
+          <w:szCs w:val="24"/>
+        </w:rPr>
+        <w:t xml:space="preserve">The activation function used for the output layer is </w:t>
+      </w:r>
+      <w:proofErr w:type="spellStart"/>
+      <w:r>
+        <w:rPr>
+          <w:rFonts w:ascii="Times New Roman" w:hAnsi="Times New Roman" w:cs="Times New Roman"/>
+          <w:sz w:val="24"/>
+          <w:szCs w:val="24"/>
+        </w:rPr>
+        <w:t>softmax</w:t>
+      </w:r>
+      <w:proofErr w:type="spellEnd"/>
+      <w:r>
+        <w:rPr>
+          <w:rFonts w:ascii="Times New Roman" w:hAnsi="Times New Roman" w:cs="Times New Roman"/>
+          <w:sz w:val="24"/>
+          <w:szCs w:val="24"/>
+        </w:rPr>
+        <w:t xml:space="preserve"> which produces probability density as its output. </w:t>
+      </w:r>
+      <w:r>
+        <w:rPr>
+          <w:rFonts w:ascii="Times New Roman" w:hAnsi="Times New Roman" w:cs="Times New Roman"/>
+          <w:sz w:val="24"/>
+          <w:szCs w:val="24"/>
+        </w:rPr>
+        <w:t xml:space="preserve">The weights were initialized using a uniform initialization scheme and </w:t>
+      </w:r>
+      <w:proofErr w:type="spellStart"/>
+      <w:r>
+        <w:rPr>
+          <w:rFonts w:ascii="Times New Roman" w:hAnsi="Times New Roman" w:cs="Times New Roman"/>
+          <w:sz w:val="24"/>
+          <w:szCs w:val="24"/>
+        </w:rPr>
+        <w:t>adadelta</w:t>
+      </w:r>
+      <w:proofErr w:type="spellEnd"/>
+      <w:r>
+        <w:rPr>
+          <w:rFonts w:ascii="Times New Roman" w:hAnsi="Times New Roman" w:cs="Times New Roman"/>
+          <w:sz w:val="24"/>
+          <w:szCs w:val="24"/>
+        </w:rPr>
+        <w:t xml:space="preserve"> optimizer was used to control the learning rate. </w:t>
+      </w:r>
+      <w:r>
+        <w:rPr>
+          <w:rFonts w:ascii="Times New Roman" w:hAnsi="Times New Roman" w:cs="Times New Roman"/>
+          <w:sz w:val="24"/>
+          <w:szCs w:val="24"/>
+        </w:rPr>
+        <w:t xml:space="preserve">This optimizer makes the learning independent of the initial learning rate. </w:t>
+      </w:r>
+      <w:r>
+        <w:rPr>
+          <w:rFonts w:ascii="Times New Roman" w:hAnsi="Times New Roman" w:cs="Times New Roman"/>
+          <w:sz w:val="24"/>
+          <w:szCs w:val="24"/>
+        </w:rPr>
+        <w:t xml:space="preserve">Activity regularization L1 and L2 was added at each layer to </w:t>
+      </w:r>
+      <w:r>
+        <w:rPr>
+          <w:rFonts w:ascii="Times New Roman" w:hAnsi="Times New Roman" w:cs="Times New Roman"/>
+          <w:sz w:val="24"/>
+          <w:szCs w:val="24"/>
+        </w:rPr>
+        <w:t xml:space="preserve">avoid over fitting. The </w:t>
+      </w:r>
+      <w:r>
+        <w:rPr>
+          <w:rFonts w:ascii="Times New Roman" w:hAnsi="Times New Roman" w:cs="Times New Roman"/>
+          <w:sz w:val="24"/>
+          <w:szCs w:val="24"/>
+        </w:rPr>
+        <w:t>model aims to minimize</w:t>
+      </w:r>
+      <w:r>
+        <w:rPr>
+          <w:rFonts w:ascii="Times New Roman" w:hAnsi="Times New Roman" w:cs="Times New Roman"/>
+          <w:sz w:val="24"/>
+          <w:szCs w:val="24"/>
+        </w:rPr>
+        <w:t xml:space="preserve"> t</w:t>
+      </w:r>
+      <w:r>
+        <w:rPr>
+          <w:rFonts w:ascii="Times New Roman" w:hAnsi="Times New Roman" w:cs="Times New Roman"/>
+          <w:sz w:val="24"/>
+          <w:szCs w:val="24"/>
+        </w:rPr>
+        <w:t xml:space="preserve">he error function which the and is the </w:t>
+      </w:r>
+      <w:r>
+        <w:rPr>
+          <w:rFonts w:ascii="Times New Roman" w:hAnsi="Times New Roman" w:cs="Times New Roman"/>
+          <w:sz w:val="24"/>
+          <w:szCs w:val="24"/>
+        </w:rPr>
+        <w:t xml:space="preserve">actual </w:t>
+      </w:r>
+      <w:r>
+        <w:rPr>
+          <w:rFonts w:ascii="Times New Roman" w:hAnsi="Times New Roman" w:cs="Times New Roman"/>
+          <w:sz w:val="24"/>
+          <w:szCs w:val="24"/>
+        </w:rPr>
+        <w:t xml:space="preserve">process </w:t>
+      </w:r>
+      <w:r>
+        <w:rPr>
+          <w:rFonts w:ascii="Times New Roman" w:hAnsi="Times New Roman" w:cs="Times New Roman"/>
+          <w:sz w:val="24"/>
+          <w:szCs w:val="24"/>
+        </w:rPr>
+        <w:t>through which the model learns.</w:t>
+      </w:r>
+      <w:r>
+        <w:rPr>
+          <w:rFonts w:ascii="Times New Roman" w:hAnsi="Times New Roman" w:cs="Times New Roman"/>
+          <w:sz w:val="24"/>
+          <w:szCs w:val="24"/>
+        </w:rPr>
+        <w:t xml:space="preserve"> C</w:t>
+      </w:r>
+      <w:r>
+        <w:rPr>
+          <w:rFonts w:ascii="Times New Roman" w:hAnsi="Times New Roman" w:cs="Times New Roman"/>
+          <w:sz w:val="24"/>
+          <w:szCs w:val="24"/>
+        </w:rPr>
+        <w:t xml:space="preserve">ategorical </w:t>
+      </w:r>
+      <w:proofErr w:type="spellStart"/>
+      <w:r>
+        <w:rPr>
+          <w:rFonts w:ascii="Times New Roman" w:hAnsi="Times New Roman" w:cs="Times New Roman"/>
+          <w:sz w:val="24"/>
+          <w:szCs w:val="24"/>
+        </w:rPr>
+        <w:t>crossentropy</w:t>
+      </w:r>
+      <w:proofErr w:type="spellEnd"/>
+      <w:r>
+        <w:rPr>
+          <w:rFonts w:ascii="Times New Roman" w:hAnsi="Times New Roman" w:cs="Times New Roman"/>
+          <w:sz w:val="24"/>
+          <w:szCs w:val="24"/>
+        </w:rPr>
+        <w:t xml:space="preserve"> </w:t>
+      </w:r>
+      <w:r>
+        <w:rPr>
+          <w:rFonts w:ascii="Times New Roman" w:hAnsi="Times New Roman" w:cs="Times New Roman"/>
+          <w:sz w:val="24"/>
+          <w:szCs w:val="24"/>
+        </w:rPr>
+        <w:t xml:space="preserve">was used </w:t>
+      </w:r>
+      <w:r>
+        <w:rPr>
+          <w:rFonts w:ascii="Times New Roman" w:hAnsi="Times New Roman" w:cs="Times New Roman"/>
+          <w:sz w:val="24"/>
+          <w:szCs w:val="24"/>
+        </w:rPr>
+        <w:t xml:space="preserve">which is ideal for multiclass classification. The metric that we sought to maximize was accuracy which we found through extensive research was the only ideal metric for Speech related applications. </w:t>
+      </w:r>
+      <w:r>
+        <w:rPr>
+          <w:rFonts w:ascii="Times New Roman" w:hAnsi="Times New Roman" w:cs="Times New Roman"/>
+          <w:sz w:val="24"/>
+          <w:szCs w:val="24"/>
+        </w:rPr>
+        <w:t xml:space="preserve">All other parameters were left at default specified by the </w:t>
+      </w:r>
+      <w:proofErr w:type="spellStart"/>
+      <w:r>
+        <w:rPr>
+          <w:rFonts w:ascii="Times New Roman" w:hAnsi="Times New Roman" w:cs="Times New Roman"/>
+          <w:sz w:val="24"/>
+          <w:szCs w:val="24"/>
+        </w:rPr>
+        <w:t>keras</w:t>
+      </w:r>
+      <w:proofErr w:type="spellEnd"/>
+      <w:r>
+        <w:rPr>
+          <w:rFonts w:ascii="Times New Roman" w:hAnsi="Times New Roman" w:cs="Times New Roman"/>
+          <w:sz w:val="24"/>
+          <w:szCs w:val="24"/>
+        </w:rPr>
+        <w:t xml:space="preserve"> library. </w:t>
+      </w:r>
+      <w:r>
+        <w:rPr>
+          <w:rFonts w:ascii="Times New Roman" w:hAnsi="Times New Roman" w:cs="Times New Roman"/>
+          <w:sz w:val="24"/>
+          <w:szCs w:val="24"/>
+        </w:rPr>
+        <w:t>The model was trained for 30 epochs using a batch size of 30 samples.</w:t>
+      </w:r>
+      <w:r>
+        <w:rPr>
+          <w:rFonts w:ascii="Times New Roman" w:hAnsi="Times New Roman" w:cs="Times New Roman"/>
+          <w:sz w:val="24"/>
+          <w:szCs w:val="24"/>
+        </w:rPr>
+        <w:t xml:space="preserve"> The data provided to the Neural Network was labeled data aimed at supervised learning. However, to adhere to the architecture of the Neural Network. The single output label was transformed into a 1 hot vector with the 1 corresponding to the actual spoken language. The training </w:t>
+      </w:r>
+      <w:r>
+        <w:rPr>
+          <w:rFonts w:ascii="Times New Roman" w:hAnsi="Times New Roman" w:cs="Times New Roman"/>
+          <w:sz w:val="24"/>
+          <w:szCs w:val="24"/>
+        </w:rPr>
+        <w:t xml:space="preserve">and testing </w:t>
+      </w:r>
+      <w:r>
+        <w:rPr>
+          <w:rFonts w:ascii="Times New Roman" w:hAnsi="Times New Roman" w:cs="Times New Roman"/>
+          <w:sz w:val="24"/>
+          <w:szCs w:val="24"/>
+        </w:rPr>
+        <w:t>was done using</w:t>
+      </w:r>
+      <w:r>
+        <w:rPr>
+          <w:rFonts w:ascii="Times New Roman" w:hAnsi="Times New Roman" w:cs="Times New Roman"/>
+          <w:sz w:val="24"/>
+          <w:szCs w:val="24"/>
+        </w:rPr>
+        <w:t xml:space="preserve"> K Fold Cross Validation with K = 10. Therefore, the training data consisted of 9 folds of the total data available. The data samples included in training were further shuffled using </w:t>
+      </w:r>
+      <w:proofErr w:type="spellStart"/>
+      <w:r>
+        <w:rPr>
+          <w:rFonts w:ascii="Times New Roman" w:hAnsi="Times New Roman" w:cs="Times New Roman"/>
+          <w:sz w:val="24"/>
+          <w:szCs w:val="24"/>
+        </w:rPr>
+        <w:t>sklearn</w:t>
+      </w:r>
+      <w:proofErr w:type="spellEnd"/>
+      <w:r>
+        <w:rPr>
+          <w:rFonts w:ascii="Times New Roman" w:hAnsi="Times New Roman" w:cs="Times New Roman"/>
+          <w:sz w:val="24"/>
+          <w:szCs w:val="24"/>
+        </w:rPr>
+        <w:t xml:space="preserve"> library before fitting the Initial Neural Network to the data. </w:t>
+      </w:r>
+      <w:r>
+        <w:rPr>
+          <w:rFonts w:ascii="Times New Roman" w:hAnsi="Times New Roman" w:cs="Times New Roman"/>
+          <w:sz w:val="24"/>
+          <w:szCs w:val="24"/>
+        </w:rPr>
+        <w:t>The model changes the weights and bias associated with each neuron in order to minimize the error function. The model</w:t>
+      </w:r>
+      <w:r>
+        <w:rPr>
+          <w:rFonts w:ascii="Times New Roman" w:hAnsi="Times New Roman" w:cs="Times New Roman"/>
+          <w:sz w:val="24"/>
+          <w:szCs w:val="24"/>
+        </w:rPr>
+        <w:t xml:space="preserve"> generate</w:t>
+      </w:r>
+      <w:r>
+        <w:rPr>
+          <w:rFonts w:ascii="Times New Roman" w:hAnsi="Times New Roman" w:cs="Times New Roman"/>
+          <w:sz w:val="24"/>
+          <w:szCs w:val="24"/>
+        </w:rPr>
+        <w:t>s</w:t>
+      </w:r>
+      <w:r>
+        <w:rPr>
+          <w:rFonts w:ascii="Times New Roman" w:hAnsi="Times New Roman" w:cs="Times New Roman"/>
+          <w:sz w:val="24"/>
+          <w:szCs w:val="24"/>
+        </w:rPr>
+        <w:t xml:space="preserve"> the best two candidates for further classification by </w:t>
       </w:r>
       <w:r>
         <w:rPr>
@@ -1236,339 +1787,94 @@
           <w:szCs w:val="24"/>
         </w:rPr>
         <w:lastRenderedPageBreak/>
-        <w:t>called hidden layer contained 12 neurons which were determined by extensive tuning of the model.</w:t>
-      </w:r>
-      <w:r>
-        <w:rPr>
-          <w:rFonts w:ascii="Times New Roman" w:hAnsi="Times New Roman" w:cs="Times New Roman"/>
-          <w:sz w:val="24"/>
-          <w:szCs w:val="24"/>
-        </w:rPr>
-        <w:t xml:space="preserve"> The third layer called the output layer contained neurons equal to the number of languages to be identified which are 3 in this project.</w:t>
-      </w:r>
-      <w:r>
-        <w:rPr>
-          <w:rFonts w:ascii="Times New Roman" w:hAnsi="Times New Roman" w:cs="Times New Roman"/>
-          <w:sz w:val="24"/>
-          <w:szCs w:val="24"/>
-        </w:rPr>
-        <w:t xml:space="preserve"> T</w:t>
-      </w:r>
-      <w:r>
-        <w:rPr>
-          <w:rFonts w:ascii="Times New Roman" w:hAnsi="Times New Roman" w:cs="Times New Roman"/>
-          <w:sz w:val="24"/>
-          <w:szCs w:val="24"/>
-        </w:rPr>
-        <w:t xml:space="preserve">he associated activation function for each of the neurons in the input and hidden layer is </w:t>
-      </w:r>
-      <w:proofErr w:type="spellStart"/>
-      <w:r>
-        <w:rPr>
-          <w:rFonts w:ascii="Times New Roman" w:hAnsi="Times New Roman" w:cs="Times New Roman"/>
-          <w:sz w:val="24"/>
-          <w:szCs w:val="24"/>
-        </w:rPr>
-        <w:t>relu</w:t>
-      </w:r>
-      <w:proofErr w:type="spellEnd"/>
-      <w:r>
-        <w:rPr>
-          <w:rFonts w:ascii="Times New Roman" w:hAnsi="Times New Roman" w:cs="Times New Roman"/>
-          <w:sz w:val="24"/>
-          <w:szCs w:val="24"/>
-        </w:rPr>
-        <w:t xml:space="preserve"> which stands for rectifier liner unit. </w:t>
-      </w:r>
-      <w:r>
-        <w:rPr>
-          <w:rFonts w:ascii="Times New Roman" w:hAnsi="Times New Roman" w:cs="Times New Roman"/>
-          <w:sz w:val="24"/>
-          <w:szCs w:val="24"/>
-        </w:rPr>
-        <w:t xml:space="preserve">The activation function used for the output layer is </w:t>
-      </w:r>
-      <w:proofErr w:type="spellStart"/>
-      <w:r>
-        <w:rPr>
-          <w:rFonts w:ascii="Times New Roman" w:hAnsi="Times New Roman" w:cs="Times New Roman"/>
-          <w:sz w:val="24"/>
-          <w:szCs w:val="24"/>
-        </w:rPr>
-        <w:t>softmax</w:t>
-      </w:r>
-      <w:proofErr w:type="spellEnd"/>
-      <w:r>
-        <w:rPr>
-          <w:rFonts w:ascii="Times New Roman" w:hAnsi="Times New Roman" w:cs="Times New Roman"/>
-          <w:sz w:val="24"/>
-          <w:szCs w:val="24"/>
-        </w:rPr>
-        <w:t xml:space="preserve"> which produces probability density as its output. </w:t>
-      </w:r>
-      <w:r>
-        <w:rPr>
-          <w:rFonts w:ascii="Times New Roman" w:hAnsi="Times New Roman" w:cs="Times New Roman"/>
-          <w:sz w:val="24"/>
-          <w:szCs w:val="24"/>
-        </w:rPr>
-        <w:t xml:space="preserve">The weights were initialized using a uniform initialization scheme and </w:t>
-      </w:r>
-      <w:proofErr w:type="spellStart"/>
-      <w:r>
-        <w:rPr>
-          <w:rFonts w:ascii="Times New Roman" w:hAnsi="Times New Roman" w:cs="Times New Roman"/>
-          <w:sz w:val="24"/>
-          <w:szCs w:val="24"/>
-        </w:rPr>
-        <w:t>adadelta</w:t>
-      </w:r>
-      <w:proofErr w:type="spellEnd"/>
-      <w:r>
-        <w:rPr>
-          <w:rFonts w:ascii="Times New Roman" w:hAnsi="Times New Roman" w:cs="Times New Roman"/>
-          <w:sz w:val="24"/>
-          <w:szCs w:val="24"/>
-        </w:rPr>
-        <w:t xml:space="preserve"> optimizer was used to control the learning rate. </w:t>
-      </w:r>
-      <w:r>
-        <w:rPr>
-          <w:rFonts w:ascii="Times New Roman" w:hAnsi="Times New Roman" w:cs="Times New Roman"/>
-          <w:sz w:val="24"/>
-          <w:szCs w:val="24"/>
-        </w:rPr>
-        <w:t xml:space="preserve">This optimizer makes the learning independent of the initial learning rate. </w:t>
-      </w:r>
-      <w:r>
-        <w:rPr>
-          <w:rFonts w:ascii="Times New Roman" w:hAnsi="Times New Roman" w:cs="Times New Roman"/>
-          <w:sz w:val="24"/>
-          <w:szCs w:val="24"/>
-        </w:rPr>
-        <w:t xml:space="preserve">Activity regularization L1 and L2 was added at each layer to </w:t>
-      </w:r>
-      <w:r>
-        <w:rPr>
-          <w:rFonts w:ascii="Times New Roman" w:hAnsi="Times New Roman" w:cs="Times New Roman"/>
-          <w:sz w:val="24"/>
-          <w:szCs w:val="24"/>
-        </w:rPr>
-        <w:t xml:space="preserve">avoid over fitting. The </w:t>
-      </w:r>
-      <w:r>
-        <w:rPr>
-          <w:rFonts w:ascii="Times New Roman" w:hAnsi="Times New Roman" w:cs="Times New Roman"/>
-          <w:sz w:val="24"/>
-          <w:szCs w:val="24"/>
-        </w:rPr>
-        <w:t>model aims to minimize</w:t>
-      </w:r>
-      <w:r>
-        <w:rPr>
-          <w:rFonts w:ascii="Times New Roman" w:hAnsi="Times New Roman" w:cs="Times New Roman"/>
-          <w:sz w:val="24"/>
-          <w:szCs w:val="24"/>
-        </w:rPr>
-        <w:t xml:space="preserve"> t</w:t>
-      </w:r>
-      <w:r>
-        <w:rPr>
-          <w:rFonts w:ascii="Times New Roman" w:hAnsi="Times New Roman" w:cs="Times New Roman"/>
-          <w:sz w:val="24"/>
-          <w:szCs w:val="24"/>
-        </w:rPr>
-        <w:t xml:space="preserve">he error function which the and is the </w:t>
-      </w:r>
-      <w:r>
-        <w:rPr>
-          <w:rFonts w:ascii="Times New Roman" w:hAnsi="Times New Roman" w:cs="Times New Roman"/>
-          <w:sz w:val="24"/>
-          <w:szCs w:val="24"/>
-        </w:rPr>
-        <w:t xml:space="preserve">actual </w:t>
-      </w:r>
-      <w:r>
-        <w:rPr>
-          <w:rFonts w:ascii="Times New Roman" w:hAnsi="Times New Roman" w:cs="Times New Roman"/>
-          <w:sz w:val="24"/>
-          <w:szCs w:val="24"/>
-        </w:rPr>
-        <w:t xml:space="preserve">process </w:t>
-      </w:r>
-      <w:r>
-        <w:rPr>
-          <w:rFonts w:ascii="Times New Roman" w:hAnsi="Times New Roman" w:cs="Times New Roman"/>
-          <w:sz w:val="24"/>
-          <w:szCs w:val="24"/>
-        </w:rPr>
-        <w:t>through which the model learns.</w:t>
-      </w:r>
-      <w:r>
-        <w:rPr>
-          <w:rFonts w:ascii="Times New Roman" w:hAnsi="Times New Roman" w:cs="Times New Roman"/>
-          <w:sz w:val="24"/>
-          <w:szCs w:val="24"/>
-        </w:rPr>
-        <w:t xml:space="preserve"> C</w:t>
-      </w:r>
-      <w:r>
-        <w:rPr>
-          <w:rFonts w:ascii="Times New Roman" w:hAnsi="Times New Roman" w:cs="Times New Roman"/>
-          <w:sz w:val="24"/>
-          <w:szCs w:val="24"/>
-        </w:rPr>
-        <w:t xml:space="preserve">ategorical </w:t>
-      </w:r>
-      <w:proofErr w:type="spellStart"/>
-      <w:r>
-        <w:rPr>
-          <w:rFonts w:ascii="Times New Roman" w:hAnsi="Times New Roman" w:cs="Times New Roman"/>
-          <w:sz w:val="24"/>
-          <w:szCs w:val="24"/>
-        </w:rPr>
-        <w:t>crossentropy</w:t>
-      </w:r>
-      <w:proofErr w:type="spellEnd"/>
-      <w:r>
-        <w:rPr>
-          <w:rFonts w:ascii="Times New Roman" w:hAnsi="Times New Roman" w:cs="Times New Roman"/>
+        <w:t xml:space="preserve">producing probabilities for each language. The two languages with the highest probabilities are </w:t>
+      </w:r>
+      <w:r>
+        <w:rPr>
+          <w:rFonts w:ascii="Times New Roman" w:hAnsi="Times New Roman" w:cs="Times New Roman"/>
+          <w:noProof/>
+          <w:sz w:val="24"/>
+          <w:szCs w:val="24"/>
+        </w:rPr>
+        <w:drawing>
+          <wp:anchor distT="0" distB="0" distL="114300" distR="114300" simplePos="0" relativeHeight="251662336" behindDoc="0" locked="0" layoutInCell="1" allowOverlap="1" wp14:anchorId="68E3B87F" wp14:editId="0329C31F">
+            <wp:simplePos x="0" y="0"/>
+            <wp:positionH relativeFrom="margin">
+              <wp:align>center</wp:align>
+            </wp:positionH>
+            <wp:positionV relativeFrom="paragraph">
+              <wp:posOffset>466725</wp:posOffset>
+            </wp:positionV>
+            <wp:extent cx="2026920" cy="1809115"/>
+            <wp:effectExtent l="0" t="0" r="0" b="0"/>
+            <wp:wrapTopAndBottom/>
+            <wp:docPr id="1" name="Picture 1" descr="C:\Users\win 8.1\Desktop\400px-Artificial_neural_network.svg.png"/>
+            <wp:cNvGraphicFramePr>
+              <a:graphicFrameLocks xmlns:a="http://schemas.openxmlformats.org/drawingml/2006/main" noChangeAspect="1"/>
+            </wp:cNvGraphicFramePr>
+            <a:graphic xmlns:a="http://schemas.openxmlformats.org/drawingml/2006/main">
+              <a:graphicData uri="http://schemas.openxmlformats.org/drawingml/2006/picture">
+                <pic:pic xmlns:pic="http://schemas.openxmlformats.org/drawingml/2006/picture">
+                  <pic:nvPicPr>
+                    <pic:cNvPr id="0" name="Picture 2" descr="C:\Users\win 8.1\Desktop\400px-Artificial_neural_network.svg.png"/>
+                    <pic:cNvPicPr>
+                      <a:picLocks noChangeAspect="1" noChangeArrowheads="1"/>
+                    </pic:cNvPicPr>
+                  </pic:nvPicPr>
+                  <pic:blipFill>
+                    <a:blip r:embed="rId6">
+                      <a:extLst>
+                        <a:ext uri="{28A0092B-C50C-407E-A947-70E740481C1C}">
+                          <a14:useLocalDpi xmlns:a14="http://schemas.microsoft.com/office/drawing/2010/main" val="0"/>
+                        </a:ext>
+                      </a:extLst>
+                    </a:blip>
+                    <a:srcRect/>
+                    <a:stretch>
+                      <a:fillRect/>
+                    </a:stretch>
+                  </pic:blipFill>
+                  <pic:spPr bwMode="auto">
+                    <a:xfrm>
+                      <a:off x="0" y="0"/>
+                      <a:ext cx="2026920" cy="1809115"/>
+                    </a:xfrm>
+                    <a:prstGeom prst="rect">
+                      <a:avLst/>
+                    </a:prstGeom>
+                    <a:noFill/>
+                    <a:ln>
+                      <a:noFill/>
+                    </a:ln>
+                  </pic:spPr>
+                </pic:pic>
+              </a:graphicData>
+            </a:graphic>
+            <wp14:sizeRelH relativeFrom="margin">
+              <wp14:pctWidth>0</wp14:pctWidth>
+            </wp14:sizeRelH>
+            <wp14:sizeRelV relativeFrom="margin">
+              <wp14:pctHeight>0</wp14:pctHeight>
+            </wp14:sizeRelV>
+          </wp:anchor>
+        </w:drawing>
+      </w:r>
+      <w:r>
+        <w:rPr>
+          <w:rFonts w:ascii="Times New Roman" w:hAnsi="Times New Roman" w:cs="Times New Roman"/>
+          <w:sz w:val="24"/>
+          <w:szCs w:val="24"/>
+        </w:rPr>
+        <w:t>specified as the candidates.</w:t>
+      </w:r>
+      <w:r>
+        <w:rPr>
+          <w:rFonts w:ascii="Times New Roman" w:hAnsi="Times New Roman" w:cs="Times New Roman"/>
+          <w:noProof/>
           <w:sz w:val="24"/>
           <w:szCs w:val="24"/>
         </w:rPr>
         <w:t xml:space="preserve"> </w:t>
-      </w:r>
-      <w:r>
-        <w:rPr>
-          <w:rFonts w:ascii="Times New Roman" w:hAnsi="Times New Roman" w:cs="Times New Roman"/>
-          <w:sz w:val="24"/>
-          <w:szCs w:val="24"/>
-        </w:rPr>
-        <w:t xml:space="preserve">was used </w:t>
-      </w:r>
-      <w:r>
-        <w:rPr>
-          <w:rFonts w:ascii="Times New Roman" w:hAnsi="Times New Roman" w:cs="Times New Roman"/>
-          <w:sz w:val="24"/>
-          <w:szCs w:val="24"/>
-        </w:rPr>
-        <w:t xml:space="preserve">which is ideal for multiclass classification. The metric that we sought to maximize was accuracy which we found through extensive research was the only ideal metric for Speech related applications. </w:t>
-      </w:r>
-      <w:r>
-        <w:rPr>
-          <w:rFonts w:ascii="Times New Roman" w:hAnsi="Times New Roman" w:cs="Times New Roman"/>
-          <w:sz w:val="24"/>
-          <w:szCs w:val="24"/>
-        </w:rPr>
-        <w:t xml:space="preserve">All other parameters were left at default specified by the </w:t>
-      </w:r>
-      <w:proofErr w:type="spellStart"/>
-      <w:r>
-        <w:rPr>
-          <w:rFonts w:ascii="Times New Roman" w:hAnsi="Times New Roman" w:cs="Times New Roman"/>
-          <w:sz w:val="24"/>
-          <w:szCs w:val="24"/>
-        </w:rPr>
-        <w:t>keras</w:t>
-      </w:r>
-      <w:proofErr w:type="spellEnd"/>
-      <w:r>
-        <w:rPr>
-          <w:rFonts w:ascii="Times New Roman" w:hAnsi="Times New Roman" w:cs="Times New Roman"/>
-          <w:sz w:val="24"/>
-          <w:szCs w:val="24"/>
-        </w:rPr>
-        <w:t xml:space="preserve"> library. </w:t>
-      </w:r>
-      <w:r>
-        <w:rPr>
-          <w:rFonts w:ascii="Times New Roman" w:hAnsi="Times New Roman" w:cs="Times New Roman"/>
-          <w:sz w:val="24"/>
-          <w:szCs w:val="24"/>
-        </w:rPr>
-        <w:t>The model was trained for 30 epochs using a batch size of 30 samples.</w:t>
-      </w:r>
-      <w:r>
-        <w:rPr>
-          <w:rFonts w:ascii="Times New Roman" w:hAnsi="Times New Roman" w:cs="Times New Roman"/>
-          <w:sz w:val="24"/>
-          <w:szCs w:val="24"/>
-        </w:rPr>
-        <w:t xml:space="preserve"> The data provided to the Neural Network was labeled data aimed at supervised learning. However, to adhere to the architecture of the Neural Network. The single output label was transformed into a 1 hot vector with the 1 corresponding to the actual spoken language. The training </w:t>
-      </w:r>
-      <w:r>
-        <w:rPr>
-          <w:rFonts w:ascii="Times New Roman" w:hAnsi="Times New Roman" w:cs="Times New Roman"/>
-          <w:sz w:val="24"/>
-          <w:szCs w:val="24"/>
-        </w:rPr>
-        <w:t xml:space="preserve">and testing </w:t>
-      </w:r>
-      <w:r>
-        <w:rPr>
-          <w:rFonts w:ascii="Times New Roman" w:hAnsi="Times New Roman" w:cs="Times New Roman"/>
-          <w:sz w:val="24"/>
-          <w:szCs w:val="24"/>
-        </w:rPr>
-        <w:t>was done using</w:t>
-      </w:r>
-      <w:r>
-        <w:rPr>
-          <w:rFonts w:ascii="Times New Roman" w:hAnsi="Times New Roman" w:cs="Times New Roman"/>
-          <w:sz w:val="24"/>
-          <w:szCs w:val="24"/>
-        </w:rPr>
-        <w:t xml:space="preserve"> K Fold Cross Validation with K = 10. Therefore, the training data consisted of 9 folds of the total data available. The data samples included in training were further shuffled using </w:t>
-      </w:r>
-      <w:proofErr w:type="spellStart"/>
-      <w:r>
-        <w:rPr>
-          <w:rFonts w:ascii="Times New Roman" w:hAnsi="Times New Roman" w:cs="Times New Roman"/>
-          <w:sz w:val="24"/>
-          <w:szCs w:val="24"/>
-        </w:rPr>
-        <w:t>sklearn</w:t>
-      </w:r>
-      <w:proofErr w:type="spellEnd"/>
-      <w:r>
-        <w:rPr>
-          <w:rFonts w:ascii="Times New Roman" w:hAnsi="Times New Roman" w:cs="Times New Roman"/>
-          <w:sz w:val="24"/>
-          <w:szCs w:val="24"/>
-        </w:rPr>
-        <w:t xml:space="preserve"> library before fitting the Initial Neural Network to the data. </w:t>
-      </w:r>
-      <w:r>
-        <w:rPr>
-          <w:rFonts w:ascii="Times New Roman" w:hAnsi="Times New Roman" w:cs="Times New Roman"/>
-          <w:sz w:val="24"/>
-          <w:szCs w:val="24"/>
-        </w:rPr>
-        <w:t>The model changes the weights and bias associated with each neuron in order to minimize the error function. The model</w:t>
-      </w:r>
-      <w:r>
-        <w:rPr>
-          <w:rFonts w:ascii="Times New Roman" w:hAnsi="Times New Roman" w:cs="Times New Roman"/>
-          <w:sz w:val="24"/>
-          <w:szCs w:val="24"/>
-        </w:rPr>
-        <w:t xml:space="preserve"> generate</w:t>
-      </w:r>
-      <w:r>
-        <w:rPr>
-          <w:rFonts w:ascii="Times New Roman" w:hAnsi="Times New Roman" w:cs="Times New Roman"/>
-          <w:sz w:val="24"/>
-          <w:szCs w:val="24"/>
-        </w:rPr>
-        <w:t>s</w:t>
-      </w:r>
-      <w:r>
-        <w:rPr>
-          <w:rFonts w:ascii="Times New Roman" w:hAnsi="Times New Roman" w:cs="Times New Roman"/>
-          <w:sz w:val="24"/>
-          <w:szCs w:val="24"/>
-        </w:rPr>
-        <w:t xml:space="preserve"> the best two candidates for further classification by producing probabilities for each language. The two languages with the highest probabilities are specified as the candidates.</w:t>
       </w:r>
     </w:p>
     <w:p>
@@ -1581,6 +1887,64 @@
           <w:szCs w:val="24"/>
         </w:rPr>
       </w:pPr>
+      <w:r>
+        <w:rPr>
+          <w:rFonts w:ascii="Times New Roman" w:hAnsi="Times New Roman" w:cs="Times New Roman"/>
+          <w:sz w:val="24"/>
+          <w:szCs w:val="24"/>
+        </w:rPr>
+        <w:tab/>
+      </w:r>
+      <w:r>
+        <w:rPr>
+          <w:rFonts w:ascii="Times New Roman" w:hAnsi="Times New Roman" w:cs="Times New Roman"/>
+          <w:sz w:val="24"/>
+          <w:szCs w:val="24"/>
+        </w:rPr>
+        <w:tab/>
+        <w:t xml:space="preserve">    </w:t>
+      </w:r>
+      <w:r>
+        <w:rPr>
+          <w:rFonts w:ascii="Times New Roman" w:hAnsi="Times New Roman" w:cs="Times New Roman"/>
+          <w:sz w:val="24"/>
+          <w:szCs w:val="24"/>
+        </w:rPr>
+        <w:t xml:space="preserve">Fig </w:t>
+      </w:r>
+      <w:r>
+        <w:rPr>
+          <w:rFonts w:ascii="Times New Roman" w:hAnsi="Times New Roman" w:cs="Times New Roman"/>
+          <w:b/>
+          <w:sz w:val="24"/>
+          <w:szCs w:val="24"/>
+        </w:rPr>
+        <w:t>{number}</w:t>
+      </w:r>
+      <w:r>
+        <w:rPr>
+          <w:rFonts w:ascii="Times New Roman" w:hAnsi="Times New Roman" w:cs="Times New Roman"/>
+          <w:sz w:val="24"/>
+          <w:szCs w:val="24"/>
+        </w:rPr>
+        <w:t xml:space="preserve"> Initial Neural Network</w:t>
+      </w:r>
+      <w:r>
+        <w:rPr>
+          <w:rFonts w:ascii="Times New Roman" w:hAnsi="Times New Roman" w:cs="Times New Roman"/>
+          <w:sz w:val="24"/>
+          <w:szCs w:val="24"/>
+        </w:rPr>
+        <w:t xml:space="preserve"> Representative</w:t>
+      </w:r>
+      <w:r>
+        <w:rPr>
+          <w:rFonts w:ascii="Times New Roman" w:hAnsi="Times New Roman" w:cs="Times New Roman"/>
+          <w:sz w:val="24"/>
+          <w:szCs w:val="24"/>
+        </w:rPr>
+        <w:t xml:space="preserve"> Architecture</w:t>
+      </w:r>
     </w:p>
     <w:p>
       <w:pPr>
@@ -1738,6 +2102,15 @@
       <w:r>
         <w:rPr>
           <w:rFonts w:ascii="Times New Roman" w:hAnsi="Times New Roman" w:cs="Times New Roman"/>
+          <w:b/>
+          <w:sz w:val="24"/>
+          <w:szCs w:val="24"/>
+        </w:rPr>
+        <w:t>[cite]</w:t>
+      </w:r>
+      <w:r>
+        <w:rPr>
+          <w:rFonts w:ascii="Times New Roman" w:hAnsi="Times New Roman" w:cs="Times New Roman"/>
           <w:sz w:val="24"/>
           <w:szCs w:val="24"/>
         </w:rPr>
@@ -1756,10 +2129,223 @@
       <w:r>
         <w:rPr>
           <w:rFonts w:ascii="Times New Roman" w:hAnsi="Times New Roman" w:cs="Times New Roman"/>
-          <w:sz w:val="24"/>
-          <w:szCs w:val="24"/>
-        </w:rPr>
-        <w:t xml:space="preserve"> backend. The underlying neural network consisted of 3 fully connected layers with the first layer called the input layer containing neurons </w:t>
+          <w:b/>
+          <w:sz w:val="24"/>
+          <w:szCs w:val="24"/>
+        </w:rPr>
+        <w:t>[cite]</w:t>
+      </w:r>
+      <w:r>
+        <w:rPr>
+          <w:rFonts w:ascii="Times New Roman" w:hAnsi="Times New Roman" w:cs="Times New Roman"/>
+          <w:sz w:val="24"/>
+          <w:szCs w:val="24"/>
+        </w:rPr>
+        <w:t xml:space="preserve"> backend. The underlying neural network consisted of 3 fully connected layers with the first layer called the input layer containing neurons equal to the se</w:t>
+      </w:r>
+      <w:r>
+        <w:rPr>
+          <w:rFonts w:ascii="Times New Roman" w:hAnsi="Times New Roman" w:cs="Times New Roman"/>
+          <w:sz w:val="24"/>
+          <w:szCs w:val="24"/>
+        </w:rPr>
+        <w:t xml:space="preserve">lected number of features </w:t>
+      </w:r>
+      <w:proofErr w:type="spellStart"/>
+      <w:r>
+        <w:rPr>
+          <w:rFonts w:ascii="Times New Roman" w:hAnsi="Times New Roman" w:cs="Times New Roman"/>
+          <w:sz w:val="24"/>
+          <w:szCs w:val="24"/>
+        </w:rPr>
+        <w:t>i.e</w:t>
+      </w:r>
+      <w:proofErr w:type="spellEnd"/>
+      <w:r>
+        <w:rPr>
+          <w:rFonts w:ascii="Times New Roman" w:hAnsi="Times New Roman" w:cs="Times New Roman"/>
+          <w:sz w:val="24"/>
+          <w:szCs w:val="24"/>
+        </w:rPr>
+        <w:t xml:space="preserve"> 3</w:t>
+      </w:r>
+      <w:r>
+        <w:rPr>
+          <w:rFonts w:ascii="Times New Roman" w:hAnsi="Times New Roman" w:cs="Times New Roman"/>
+          <w:sz w:val="24"/>
+          <w:szCs w:val="24"/>
+        </w:rPr>
+        <w:t>80. The second layer called hidden layer contained</w:t>
+      </w:r>
+      <w:r>
+        <w:rPr>
+          <w:rFonts w:ascii="Times New Roman" w:hAnsi="Times New Roman" w:cs="Times New Roman"/>
+          <w:sz w:val="24"/>
+          <w:szCs w:val="24"/>
+        </w:rPr>
+        <w:t xml:space="preserve"> 2</w:t>
+      </w:r>
+      <w:r>
+        <w:rPr>
+          <w:rFonts w:ascii="Times New Roman" w:hAnsi="Times New Roman" w:cs="Times New Roman"/>
+          <w:sz w:val="24"/>
+          <w:szCs w:val="24"/>
+        </w:rPr>
+        <w:t>2 neurons which were determined by extensive tuning of the model. The third layer called the output layer contained neurons equal to the number of langua</w:t>
+      </w:r>
+      <w:r>
+        <w:rPr>
+          <w:rFonts w:ascii="Times New Roman" w:hAnsi="Times New Roman" w:cs="Times New Roman"/>
+          <w:sz w:val="24"/>
+          <w:szCs w:val="24"/>
+        </w:rPr>
+        <w:t>ges to be identified which are 2</w:t>
+      </w:r>
+      <w:r>
+        <w:rPr>
+          <w:rFonts w:ascii="Times New Roman" w:hAnsi="Times New Roman" w:cs="Times New Roman"/>
+          <w:sz w:val="24"/>
+          <w:szCs w:val="24"/>
+        </w:rPr>
+        <w:t xml:space="preserve"> </w:t>
+      </w:r>
+      <w:r>
+        <w:rPr>
+          <w:rFonts w:ascii="Times New Roman" w:hAnsi="Times New Roman" w:cs="Times New Roman"/>
+          <w:sz w:val="24"/>
+          <w:szCs w:val="24"/>
+        </w:rPr>
+        <w:t>for the Binary case</w:t>
+      </w:r>
+      <w:r>
+        <w:rPr>
+          <w:rFonts w:ascii="Times New Roman" w:hAnsi="Times New Roman" w:cs="Times New Roman"/>
+          <w:sz w:val="24"/>
+          <w:szCs w:val="24"/>
+        </w:rPr>
+        <w:t xml:space="preserve">. The associated activation function for each of the neurons in the input and hidden layer is </w:t>
+      </w:r>
+      <w:proofErr w:type="spellStart"/>
+      <w:r>
+        <w:rPr>
+          <w:rFonts w:ascii="Times New Roman" w:hAnsi="Times New Roman" w:cs="Times New Roman"/>
+          <w:sz w:val="24"/>
+          <w:szCs w:val="24"/>
+        </w:rPr>
+        <w:t>relu</w:t>
+      </w:r>
+      <w:proofErr w:type="spellEnd"/>
+      <w:r>
+        <w:rPr>
+          <w:rFonts w:ascii="Times New Roman" w:hAnsi="Times New Roman" w:cs="Times New Roman"/>
+          <w:sz w:val="24"/>
+          <w:szCs w:val="24"/>
+        </w:rPr>
+        <w:t xml:space="preserve"> which stands for rectifier liner unit. The activation function used for the output layer is </w:t>
+      </w:r>
+      <w:proofErr w:type="spellStart"/>
+      <w:r>
+        <w:rPr>
+          <w:rFonts w:ascii="Times New Roman" w:hAnsi="Times New Roman" w:cs="Times New Roman"/>
+          <w:sz w:val="24"/>
+          <w:szCs w:val="24"/>
+        </w:rPr>
+        <w:t>softmax</w:t>
+      </w:r>
+      <w:proofErr w:type="spellEnd"/>
+      <w:r>
+        <w:rPr>
+          <w:rFonts w:ascii="Times New Roman" w:hAnsi="Times New Roman" w:cs="Times New Roman"/>
+          <w:sz w:val="24"/>
+          <w:szCs w:val="24"/>
+        </w:rPr>
+        <w:t xml:space="preserve"> which produces probability density as its output. The weights were initialized using a uniform initialization scheme and </w:t>
+      </w:r>
+      <w:proofErr w:type="spellStart"/>
+      <w:r>
+        <w:rPr>
+          <w:rFonts w:ascii="Times New Roman" w:hAnsi="Times New Roman" w:cs="Times New Roman"/>
+          <w:sz w:val="24"/>
+          <w:szCs w:val="24"/>
+        </w:rPr>
+        <w:t>adadelta</w:t>
+      </w:r>
+      <w:proofErr w:type="spellEnd"/>
+      <w:r>
+        <w:rPr>
+          <w:rFonts w:ascii="Times New Roman" w:hAnsi="Times New Roman" w:cs="Times New Roman"/>
+          <w:sz w:val="24"/>
+          <w:szCs w:val="24"/>
+        </w:rPr>
+        <w:t xml:space="preserve"> optimizer was used to control the learning rate. Activity regularization L1 and L2 was added at each layer to avoid over fitting. The model aims to minimize the error function which the and is the actual process through which the model learns</w:t>
+      </w:r>
+      <w:r>
+        <w:rPr>
+          <w:rFonts w:ascii="Times New Roman" w:hAnsi="Times New Roman" w:cs="Times New Roman"/>
+          <w:sz w:val="24"/>
+          <w:szCs w:val="24"/>
+        </w:rPr>
+        <w:t>. Binary</w:t>
+      </w:r>
+      <w:r>
+        <w:rPr>
+          <w:rFonts w:ascii="Times New Roman" w:hAnsi="Times New Roman" w:cs="Times New Roman"/>
+          <w:sz w:val="24"/>
+          <w:szCs w:val="24"/>
+        </w:rPr>
+        <w:t xml:space="preserve"> </w:t>
+      </w:r>
+      <w:proofErr w:type="spellStart"/>
+      <w:r>
+        <w:rPr>
+          <w:rFonts w:ascii="Times New Roman" w:hAnsi="Times New Roman" w:cs="Times New Roman"/>
+          <w:sz w:val="24"/>
+          <w:szCs w:val="24"/>
+        </w:rPr>
+        <w:t>crossentropy</w:t>
+      </w:r>
+      <w:proofErr w:type="spellEnd"/>
+      <w:r>
+        <w:rPr>
+          <w:rFonts w:ascii="Times New Roman" w:hAnsi="Times New Roman" w:cs="Times New Roman"/>
+          <w:sz w:val="24"/>
+          <w:szCs w:val="24"/>
+        </w:rPr>
+        <w:t xml:space="preserve"> was used which is idea</w:t>
+      </w:r>
+      <w:r>
+        <w:rPr>
+          <w:rFonts w:ascii="Times New Roman" w:hAnsi="Times New Roman" w:cs="Times New Roman"/>
+          <w:sz w:val="24"/>
+          <w:szCs w:val="24"/>
+        </w:rPr>
+        <w:t>l for binary</w:t>
+      </w:r>
+      <w:r>
+        <w:rPr>
+          <w:rFonts w:ascii="Times New Roman" w:hAnsi="Times New Roman" w:cs="Times New Roman"/>
+          <w:sz w:val="24"/>
+          <w:szCs w:val="24"/>
+        </w:rPr>
+        <w:t xml:space="preserve"> classification. The metric that we sought to maximize was accuracy which we found through extensive research was the only ideal metric for Speech related applications. All other parameters were left at default specified by the </w:t>
+      </w:r>
+      <w:proofErr w:type="spellStart"/>
+      <w:r>
+        <w:rPr>
+          <w:rFonts w:ascii="Times New Roman" w:hAnsi="Times New Roman" w:cs="Times New Roman"/>
+          <w:sz w:val="24"/>
+          <w:szCs w:val="24"/>
+        </w:rPr>
+        <w:t>keras</w:t>
+      </w:r>
+      <w:proofErr w:type="spellEnd"/>
+      <w:r>
+        <w:rPr>
+          <w:rFonts w:ascii="Times New Roman" w:hAnsi="Times New Roman" w:cs="Times New Roman"/>
+          <w:sz w:val="24"/>
+          <w:szCs w:val="24"/>
+        </w:rPr>
+        <w:t xml:space="preserve"> library. The model was trained for 30 epochs using a batch size of 30 samples. The data </w:t>
       </w:r>
       <w:r>
         <w:rPr>
@@ -1768,211 +2354,7 @@
           <w:szCs w:val="24"/>
         </w:rPr>
         <w:lastRenderedPageBreak/>
-        <w:t>equal to the se</w:t>
-      </w:r>
-      <w:r>
-        <w:rPr>
-          <w:rFonts w:ascii="Times New Roman" w:hAnsi="Times New Roman" w:cs="Times New Roman"/>
-          <w:sz w:val="24"/>
-          <w:szCs w:val="24"/>
-        </w:rPr>
-        <w:t xml:space="preserve">lected number of features </w:t>
-      </w:r>
-      <w:proofErr w:type="spellStart"/>
-      <w:r>
-        <w:rPr>
-          <w:rFonts w:ascii="Times New Roman" w:hAnsi="Times New Roman" w:cs="Times New Roman"/>
-          <w:sz w:val="24"/>
-          <w:szCs w:val="24"/>
-        </w:rPr>
-        <w:t>i.e</w:t>
-      </w:r>
-      <w:proofErr w:type="spellEnd"/>
-      <w:r>
-        <w:rPr>
-          <w:rFonts w:ascii="Times New Roman" w:hAnsi="Times New Roman" w:cs="Times New Roman"/>
-          <w:sz w:val="24"/>
-          <w:szCs w:val="24"/>
-        </w:rPr>
-        <w:t xml:space="preserve"> 3</w:t>
-      </w:r>
-      <w:r>
-        <w:rPr>
-          <w:rFonts w:ascii="Times New Roman" w:hAnsi="Times New Roman" w:cs="Times New Roman"/>
-          <w:sz w:val="24"/>
-          <w:szCs w:val="24"/>
-        </w:rPr>
-        <w:t>80. The second layer called hidden layer contained</w:t>
-      </w:r>
-      <w:r>
-        <w:rPr>
-          <w:rFonts w:ascii="Times New Roman" w:hAnsi="Times New Roman" w:cs="Times New Roman"/>
-          <w:sz w:val="24"/>
-          <w:szCs w:val="24"/>
-        </w:rPr>
-        <w:t xml:space="preserve"> 2</w:t>
-      </w:r>
-      <w:r>
-        <w:rPr>
-          <w:rFonts w:ascii="Times New Roman" w:hAnsi="Times New Roman" w:cs="Times New Roman"/>
-          <w:sz w:val="24"/>
-          <w:szCs w:val="24"/>
-        </w:rPr>
-        <w:t>2 neurons which were determined by extensive tuning of the model. The third layer called the output layer contained neurons equal to the number of langua</w:t>
-      </w:r>
-      <w:r>
-        <w:rPr>
-          <w:rFonts w:ascii="Times New Roman" w:hAnsi="Times New Roman" w:cs="Times New Roman"/>
-          <w:sz w:val="24"/>
-          <w:szCs w:val="24"/>
-        </w:rPr>
-        <w:t>ges to be identified which are 2</w:t>
-      </w:r>
-      <w:r>
-        <w:rPr>
-          <w:rFonts w:ascii="Times New Roman" w:hAnsi="Times New Roman" w:cs="Times New Roman"/>
-          <w:sz w:val="24"/>
-          <w:szCs w:val="24"/>
-        </w:rPr>
-        <w:t xml:space="preserve"> </w:t>
-      </w:r>
-      <w:r>
-        <w:rPr>
-          <w:rFonts w:ascii="Times New Roman" w:hAnsi="Times New Roman" w:cs="Times New Roman"/>
-          <w:sz w:val="24"/>
-          <w:szCs w:val="24"/>
-        </w:rPr>
-        <w:t>for the Binary case</w:t>
-      </w:r>
-      <w:r>
-        <w:rPr>
-          <w:rFonts w:ascii="Times New Roman" w:hAnsi="Times New Roman" w:cs="Times New Roman"/>
-          <w:sz w:val="24"/>
-          <w:szCs w:val="24"/>
-        </w:rPr>
-        <w:t xml:space="preserve">. The associated activation function for each of the neurons in the input and hidden layer is </w:t>
-      </w:r>
-      <w:proofErr w:type="spellStart"/>
-      <w:r>
-        <w:rPr>
-          <w:rFonts w:ascii="Times New Roman" w:hAnsi="Times New Roman" w:cs="Times New Roman"/>
-          <w:sz w:val="24"/>
-          <w:szCs w:val="24"/>
-        </w:rPr>
-        <w:t>relu</w:t>
-      </w:r>
-      <w:proofErr w:type="spellEnd"/>
-      <w:r>
-        <w:rPr>
-          <w:rFonts w:ascii="Times New Roman" w:hAnsi="Times New Roman" w:cs="Times New Roman"/>
-          <w:sz w:val="24"/>
-          <w:szCs w:val="24"/>
-        </w:rPr>
-        <w:t xml:space="preserve"> which stands for rectifier liner unit. The activation function used for the output layer is </w:t>
-      </w:r>
-      <w:proofErr w:type="spellStart"/>
-      <w:r>
-        <w:rPr>
-          <w:rFonts w:ascii="Times New Roman" w:hAnsi="Times New Roman" w:cs="Times New Roman"/>
-          <w:sz w:val="24"/>
-          <w:szCs w:val="24"/>
-        </w:rPr>
-        <w:t>softmax</w:t>
-      </w:r>
-      <w:proofErr w:type="spellEnd"/>
-      <w:r>
-        <w:rPr>
-          <w:rFonts w:ascii="Times New Roman" w:hAnsi="Times New Roman" w:cs="Times New Roman"/>
-          <w:sz w:val="24"/>
-          <w:szCs w:val="24"/>
-        </w:rPr>
-        <w:t xml:space="preserve"> which produces probability density as its output. The weights were initialized using a uniform initialization scheme and </w:t>
-      </w:r>
-      <w:proofErr w:type="spellStart"/>
-      <w:r>
-        <w:rPr>
-          <w:rFonts w:ascii="Times New Roman" w:hAnsi="Times New Roman" w:cs="Times New Roman"/>
-          <w:sz w:val="24"/>
-          <w:szCs w:val="24"/>
-        </w:rPr>
-        <w:t>adadelta</w:t>
-      </w:r>
-      <w:proofErr w:type="spellEnd"/>
-      <w:r>
-        <w:rPr>
-          <w:rFonts w:ascii="Times New Roman" w:hAnsi="Times New Roman" w:cs="Times New Roman"/>
-          <w:sz w:val="24"/>
-          <w:szCs w:val="24"/>
-        </w:rPr>
-        <w:t xml:space="preserve"> optimizer was used to control the learning rate. Activity regularization L1 and L2 was added at each layer to avoid over fitting. The model aims to minimize the error function which the and is the actual process through which the model learns</w:t>
-      </w:r>
-      <w:r>
-        <w:rPr>
-          <w:rFonts w:ascii="Times New Roman" w:hAnsi="Times New Roman" w:cs="Times New Roman"/>
-          <w:sz w:val="24"/>
-          <w:szCs w:val="24"/>
-        </w:rPr>
-        <w:t>. Binary</w:t>
-      </w:r>
-      <w:r>
-        <w:rPr>
-          <w:rFonts w:ascii="Times New Roman" w:hAnsi="Times New Roman" w:cs="Times New Roman"/>
-          <w:sz w:val="24"/>
-          <w:szCs w:val="24"/>
-        </w:rPr>
-        <w:t xml:space="preserve"> </w:t>
-      </w:r>
-      <w:proofErr w:type="spellStart"/>
-      <w:r>
-        <w:rPr>
-          <w:rFonts w:ascii="Times New Roman" w:hAnsi="Times New Roman" w:cs="Times New Roman"/>
-          <w:sz w:val="24"/>
-          <w:szCs w:val="24"/>
-        </w:rPr>
-        <w:t>crossentropy</w:t>
-      </w:r>
-      <w:proofErr w:type="spellEnd"/>
-      <w:r>
-        <w:rPr>
-          <w:rFonts w:ascii="Times New Roman" w:hAnsi="Times New Roman" w:cs="Times New Roman"/>
-          <w:sz w:val="24"/>
-          <w:szCs w:val="24"/>
-        </w:rPr>
-        <w:t xml:space="preserve"> was used which is idea</w:t>
-      </w:r>
-      <w:r>
-        <w:rPr>
-          <w:rFonts w:ascii="Times New Roman" w:hAnsi="Times New Roman" w:cs="Times New Roman"/>
-          <w:sz w:val="24"/>
-          <w:szCs w:val="24"/>
-        </w:rPr>
-        <w:t>l for binary</w:t>
-      </w:r>
-      <w:r>
-        <w:rPr>
-          <w:rFonts w:ascii="Times New Roman" w:hAnsi="Times New Roman" w:cs="Times New Roman"/>
-          <w:sz w:val="24"/>
-          <w:szCs w:val="24"/>
-        </w:rPr>
-        <w:t xml:space="preserve"> classification. The metric that we sought to maximize was accuracy which we found through extensive research was the only ideal metric for Speech related applications. All other parameters were left at default specified by the </w:t>
-      </w:r>
-      <w:proofErr w:type="spellStart"/>
-      <w:r>
-        <w:rPr>
-          <w:rFonts w:ascii="Times New Roman" w:hAnsi="Times New Roman" w:cs="Times New Roman"/>
-          <w:sz w:val="24"/>
-          <w:szCs w:val="24"/>
-        </w:rPr>
-        <w:t>keras</w:t>
-      </w:r>
-      <w:proofErr w:type="spellEnd"/>
-      <w:r>
-        <w:rPr>
-          <w:rFonts w:ascii="Times New Roman" w:hAnsi="Times New Roman" w:cs="Times New Roman"/>
-          <w:sz w:val="24"/>
-          <w:szCs w:val="24"/>
-        </w:rPr>
-        <w:t xml:space="preserve"> library. The model was trained for 30 epochs using a batch size of 30 samples. The data provided to the Neural Network was labeled data aimed at supervised learning. However, to adhere to the architecture of the Neural Network. The single output label was transformed into a 1 hot vector with the 1 corresponding to the actual spoken language. </w:t>
+        <w:t xml:space="preserve">provided to the Neural Network was labeled data aimed at supervised learning. However, to adhere to the architecture of the Neural Network. The single output label was transformed into a 1 hot vector with the 1 corresponding to the actual spoken language. </w:t>
       </w:r>
       <w:r>
         <w:rPr>
@@ -2032,19 +2414,6 @@
         </w:rPr>
         <w:t>generates the final predicted language according to the trained model.</w:t>
       </w:r>
-      <w:bookmarkStart w:id="0" w:name="_GoBack"/>
-      <w:bookmarkEnd w:id="0"/>
-    </w:p>
-    <w:p>
-      <w:pPr>
-        <w:spacing w:line="360" w:lineRule="auto"/>
-        <w:jc w:val="both"/>
-        <w:rPr>
-          <w:rFonts w:ascii="Times New Roman" w:hAnsi="Times New Roman" w:cs="Times New Roman"/>
-          <w:sz w:val="24"/>
-          <w:szCs w:val="24"/>
-        </w:rPr>
-      </w:pPr>
     </w:p>
     <w:sectPr>
       <w:pgSz w:w="12240" w:h="15840"/>

</xml_diff>